<commit_message>
Improved documentation, included log4j and system-rules in gradle
</commit_message>
<xml_diff>
--- a/doc/Protokoll.docx
+++ b/doc/Protokoll.docx
@@ -14,6 +14,7 @@
           <w:docPartUnique/>
         </w:docPartObj>
       </w:sdtPr>
+      <w:sdtEndPr/>
       <w:sdtContent>
         <w:p>
           <w:pPr>
@@ -152,6 +153,7 @@
                                       <w:calendar w:val="gregorian"/>
                                     </w:date>
                                   </w:sdtPr>
+                                  <w:sdtEndPr/>
                                   <w:sdtContent>
                                     <w:p>
                                       <w:pPr>
@@ -3465,6 +3467,7 @@
                                 <w:calendar w:val="gregorian"/>
                               </w:date>
                             </w:sdtPr>
+                            <w:sdtEndPr/>
                             <w:sdtContent>
                               <w:p>
                                 <w:pPr>
@@ -3690,6 +3693,7 @@
                                     <w:dataBinding w:prefixMappings="xmlns:ns0='http://purl.org/dc/elements/1.1/' xmlns:ns1='http://schemas.openxmlformats.org/package/2006/metadata/core-properties' " w:xpath="/ns1:coreProperties[1]/ns0:creator[1]" w:storeItemID="{6C3C8BC8-F283-45AE-878A-BAB7291924A1}"/>
                                     <w:text/>
                                   </w:sdtPr>
+                                  <w:sdtEndPr/>
                                   <w:sdtContent>
                                     <w:proofErr w:type="spellStart"/>
                                     <w:r>
@@ -3736,6 +3740,7 @@
                                     <w:dataBinding w:prefixMappings="xmlns:ns0='http://schemas.openxmlformats.org/officeDocument/2006/extended-properties' " w:xpath="/ns0:Properties[1]/ns0:Company[1]" w:storeItemID="{6668398D-A668-4E3E-A5EB-62B293D839F1}"/>
                                     <w:text/>
                                   </w:sdtPr>
+                                  <w:sdtEndPr/>
                                   <w:sdtContent>
                                     <w:r>
                                       <w:rPr>
@@ -3800,6 +3805,7 @@
                               <w:dataBinding w:prefixMappings="xmlns:ns0='http://purl.org/dc/elements/1.1/' xmlns:ns1='http://schemas.openxmlformats.org/package/2006/metadata/core-properties' " w:xpath="/ns1:coreProperties[1]/ns0:creator[1]" w:storeItemID="{6C3C8BC8-F283-45AE-878A-BAB7291924A1}"/>
                               <w:text/>
                             </w:sdtPr>
+                            <w:sdtEndPr/>
                             <w:sdtContent>
                               <w:proofErr w:type="spellStart"/>
                               <w:r>
@@ -3846,6 +3852,7 @@
                               <w:dataBinding w:prefixMappings="xmlns:ns0='http://schemas.openxmlformats.org/officeDocument/2006/extended-properties' " w:xpath="/ns0:Properties[1]/ns0:Company[1]" w:storeItemID="{6668398D-A668-4E3E-A5EB-62B293D839F1}"/>
                               <w:text/>
                             </w:sdtPr>
+                            <w:sdtEndPr/>
                             <w:sdtContent>
                               <w:r>
                                 <w:rPr>
@@ -3962,6 +3969,7 @@
                                     <w:dataBinding w:prefixMappings="xmlns:ns0='http://purl.org/dc/elements/1.1/' xmlns:ns1='http://schemas.openxmlformats.org/package/2006/metadata/core-properties' " w:xpath="/ns1:coreProperties[1]/ns0:title[1]" w:storeItemID="{6C3C8BC8-F283-45AE-878A-BAB7291924A1}"/>
                                     <w:text/>
                                   </w:sdtPr>
+                                  <w:sdtEndPr/>
                                   <w:sdtContent>
                                     <w:r>
                                       <w:rPr>
@@ -3997,6 +4005,7 @@
                                     <w:dataBinding w:prefixMappings="xmlns:ns0='http://purl.org/dc/elements/1.1/' xmlns:ns1='http://schemas.openxmlformats.org/package/2006/metadata/core-properties' " w:xpath="/ns1:coreProperties[1]/ns0:subject[1]" w:storeItemID="{6C3C8BC8-F283-45AE-878A-BAB7291924A1}"/>
                                     <w:text/>
                                   </w:sdtPr>
+                                  <w:sdtEndPr/>
                                   <w:sdtContent>
                                     <w:r>
                                       <w:rPr>
@@ -4067,6 +4076,7 @@
                               <w:dataBinding w:prefixMappings="xmlns:ns0='http://purl.org/dc/elements/1.1/' xmlns:ns1='http://schemas.openxmlformats.org/package/2006/metadata/core-properties' " w:xpath="/ns1:coreProperties[1]/ns0:title[1]" w:storeItemID="{6C3C8BC8-F283-45AE-878A-BAB7291924A1}"/>
                               <w:text/>
                             </w:sdtPr>
+                            <w:sdtEndPr/>
                             <w:sdtContent>
                               <w:r>
                                 <w:rPr>
@@ -4102,6 +4112,7 @@
                               <w:dataBinding w:prefixMappings="xmlns:ns0='http://purl.org/dc/elements/1.1/' xmlns:ns1='http://schemas.openxmlformats.org/package/2006/metadata/core-properties' " w:xpath="/ns1:coreProperties[1]/ns0:subject[1]" w:storeItemID="{6C3C8BC8-F283-45AE-878A-BAB7291924A1}"/>
                               <w:text/>
                             </w:sdtPr>
+                            <w:sdtEndPr/>
                             <w:sdtContent>
                               <w:r>
                                 <w:rPr>
@@ -10089,10 +10100,13 @@
     </w:p>
     <w:p>
       <w:pPr>
-        <w:rPr>
-          <w:lang w:val="de-DE"/>
-        </w:rPr>
-      </w:pPr>
+        <w:pStyle w:val="berschrift3"/>
+      </w:pPr>
+      <w:proofErr w:type="spellStart"/>
+      <w:r>
+        <w:t>Structure</w:t>
+      </w:r>
+      <w:proofErr w:type="spellEnd"/>
     </w:p>
     <w:p>
       <w:pPr>
@@ -10109,25 +10123,14 @@
         <w:rPr>
           <w:lang w:val="de-DE"/>
         </w:rPr>
-        <w:t xml:space="preserve">Das </w:t>
+        <w:t xml:space="preserve">Das Package </w:t>
       </w:r>
       <w:proofErr w:type="spellStart"/>
       <w:r>
         <w:rPr>
-          <w:lang w:val="de-DE"/>
-        </w:rPr>
-        <w:t>package</w:t>
-      </w:r>
-      <w:proofErr w:type="spellEnd"/>
-      <w:r>
-        <w:rPr>
-          <w:lang w:val="de-DE"/>
-        </w:rPr>
-        <w:t xml:space="preserve"> „</w:t>
-      </w:r>
-      <w:proofErr w:type="spellStart"/>
-      <w:r>
-        <w:rPr>
+          <w:rFonts w:ascii="Courier New" w:hAnsi="Courier New" w:cs="Courier New"/>
+          <w:sz w:val="20"/>
+          <w:szCs w:val="20"/>
           <w:lang w:val="de-DE"/>
         </w:rPr>
         <w:t>structure</w:t>
@@ -10137,7 +10140,7 @@
         <w:rPr>
           <w:lang w:val="de-DE"/>
         </w:rPr>
-        <w:t xml:space="preserve">“ stellt eine Datenbank und deren Inhalte in einer objektorientierten Form dar. Damit ist die Datenbank, deren Tabellen, deren Attribute und deren Eigenschaften wie Primary, Unique und Not Null genauso wie die </w:t>
+        <w:t xml:space="preserve"> stellt eine Datenbank und deren Inhalte in einer objektorientierten Form dar. Damit ist die Datenbank, deren Tabellen, deren Attribute und deren Eigenschaften wie Primary, Unique und Not Null genauso wie die </w:t>
       </w:r>
       <w:proofErr w:type="spellStart"/>
       <w:r>
@@ -10157,7 +10160,6 @@
     <w:p>
       <w:pPr>
         <w:pStyle w:val="KeinLeerraum"/>
-        <w:ind w:left="720"/>
         <w:rPr>
           <w:lang w:val="de-DE"/>
         </w:rPr>
@@ -10165,6 +10167,192 @@
     </w:p>
     <w:p>
       <w:pPr>
+        <w:pStyle w:val="berschrift3"/>
+      </w:pPr>
+      <w:r>
+        <w:t>Input</w:t>
+      </w:r>
+    </w:p>
+    <w:p>
+      <w:pPr>
+        <w:pStyle w:val="berschrift4"/>
+      </w:pPr>
+      <w:r>
+        <w:t>Source</w:t>
+      </w:r>
+    </w:p>
+    <w:p>
+      <w:pPr>
+        <w:pStyle w:val="KeinLeerraum"/>
+        <w:numPr>
+          <w:ilvl w:val="0"/>
+          <w:numId w:val="10"/>
+        </w:numPr>
+        <w:rPr>
+          <w:lang w:val="de-DE"/>
+        </w:rPr>
+      </w:pPr>
+      <w:r>
+        <w:rPr>
+          <w:lang w:val="de-DE"/>
+        </w:rPr>
+        <w:t xml:space="preserve">Das Package </w:t>
+      </w:r>
+      <w:proofErr w:type="spellStart"/>
+      <w:r>
+        <w:rPr>
+          <w:rFonts w:ascii="Courier New" w:hAnsi="Courier New" w:cs="Courier New"/>
+          <w:sz w:val="20"/>
+          <w:szCs w:val="20"/>
+          <w:lang w:val="de-DE"/>
+        </w:rPr>
+        <w:t>source</w:t>
+      </w:r>
+      <w:proofErr w:type="spellEnd"/>
+      <w:r>
+        <w:rPr>
+          <w:lang w:val="de-DE"/>
+        </w:rPr>
+        <w:t xml:space="preserve"> ist für die Verbindung zu den verschiedenen Datenbanken zuständig. Dabei wurde eine Abstract-Factory angewendet, um einfach neue Datenbankverbindungen oder allgemein Verbindungen die eine </w:t>
+      </w:r>
+      <w:proofErr w:type="spellStart"/>
+      <w:r>
+        <w:rPr>
+          <w:rFonts w:ascii="Courier New" w:hAnsi="Courier New" w:cs="Courier New"/>
+          <w:sz w:val="20"/>
+          <w:szCs w:val="20"/>
+          <w:lang w:val="de-DE"/>
+        </w:rPr>
+        <w:t>java.sql.Connection</w:t>
+      </w:r>
+      <w:proofErr w:type="spellEnd"/>
+      <w:r>
+        <w:rPr>
+          <w:lang w:val="de-DE"/>
+        </w:rPr>
+        <w:t xml:space="preserve"> haben, hinzufügen zu können</w:t>
+      </w:r>
+      <w:r>
+        <w:rPr>
+          <w:lang w:val="de-DE"/>
+        </w:rPr>
+        <w:t>.</w:t>
+      </w:r>
+    </w:p>
+    <w:p>
+      <w:pPr>
+        <w:pStyle w:val="KeinLeerraum"/>
+        <w:numPr>
+          <w:ilvl w:val="0"/>
+          <w:numId w:val="10"/>
+        </w:numPr>
+        <w:rPr>
+          <w:lang w:val="de-DE"/>
+        </w:rPr>
+      </w:pPr>
+      <w:r>
+        <w:rPr>
+          <w:lang w:val="de-DE"/>
+        </w:rPr>
+        <w:t>Die</w:t>
+      </w:r>
+      <w:r>
+        <w:rPr>
+          <w:lang w:val="de-DE"/>
+        </w:rPr>
+        <w:t xml:space="preserve"> Methoden der Abstract-Factory wurden statisch implementiert da keine Informationen über die Verbindung zusätzlich gespeichert werden müssen.</w:t>
+      </w:r>
+    </w:p>
+    <w:p>
+      <w:pPr>
+        <w:pStyle w:val="KeinLeerraum"/>
+        <w:numPr>
+          <w:ilvl w:val="0"/>
+          <w:numId w:val="10"/>
+        </w:numPr>
+        <w:rPr>
+          <w:lang w:val="de-DE"/>
+        </w:rPr>
+      </w:pPr>
+      <w:r>
+        <w:rPr>
+          <w:lang w:val="de-DE"/>
+        </w:rPr>
+        <w:t xml:space="preserve">Die Klasse </w:t>
+      </w:r>
+      <w:proofErr w:type="spellStart"/>
+      <w:r>
+        <w:rPr>
+          <w:rFonts w:ascii="Courier New" w:hAnsi="Courier New" w:cs="Courier New"/>
+          <w:sz w:val="20"/>
+          <w:szCs w:val="20"/>
+          <w:lang w:val="de-DE"/>
+        </w:rPr>
+        <w:t>DatabaseMapper</w:t>
+      </w:r>
+      <w:proofErr w:type="spellEnd"/>
+      <w:r>
+        <w:rPr>
+          <w:lang w:val="de-DE"/>
+        </w:rPr>
+        <w:t xml:space="preserve"> ist für die Umsetzung der Daten der Datenbank in die objektorientierte Form des Packages </w:t>
+      </w:r>
+      <w:proofErr w:type="spellStart"/>
+      <w:r>
+        <w:rPr>
+          <w:rFonts w:ascii="Courier New" w:hAnsi="Courier New" w:cs="Courier New"/>
+          <w:sz w:val="20"/>
+          <w:szCs w:val="20"/>
+          <w:lang w:val="de-DE"/>
+        </w:rPr>
+        <w:t>source</w:t>
+      </w:r>
+      <w:proofErr w:type="spellEnd"/>
+      <w:r>
+        <w:rPr>
+          <w:rFonts w:ascii="Courier New" w:hAnsi="Courier New" w:cs="Courier New"/>
+          <w:sz w:val="20"/>
+          <w:szCs w:val="20"/>
+          <w:lang w:val="de-DE"/>
+        </w:rPr>
+        <w:t>.</w:t>
+      </w:r>
+    </w:p>
+    <w:p>
+      <w:pPr>
+        <w:pStyle w:val="berschrift4"/>
+        <w:rPr>
+          <w:lang w:val="de-DE"/>
+        </w:rPr>
+      </w:pPr>
+      <w:r>
+        <w:rPr>
+          <w:lang w:val="de-DE"/>
+        </w:rPr>
+        <w:lastRenderedPageBreak/>
+        <w:t>CLI</w:t>
+      </w:r>
+    </w:p>
+    <w:p>
+      <w:pPr>
+        <w:pStyle w:val="Listenabsatz"/>
+        <w:numPr>
+          <w:ilvl w:val="0"/>
+          <w:numId w:val="11"/>
+        </w:numPr>
+        <w:rPr>
+          <w:lang w:val="de-DE"/>
+        </w:rPr>
+      </w:pPr>
+      <w:r>
+        <w:rPr>
+          <w:lang w:val="de-DE"/>
+        </w:rPr>
+        <w:t xml:space="preserve">Ist für die Überprüfung der Parameter des Aufrufes zuständig. </w:t>
+      </w:r>
+    </w:p>
+    <w:p>
+      <w:pPr>
         <w:pStyle w:val="KeinLeerraum"/>
         <w:ind w:left="720"/>
         <w:rPr>
@@ -10174,31 +10362,294 @@
     </w:p>
     <w:p>
       <w:pPr>
-        <w:rPr>
-          <w:rFonts w:asciiTheme="majorHAnsi" w:eastAsiaTheme="majorEastAsia" w:hAnsiTheme="majorHAnsi" w:cstheme="majorBidi"/>
-          <w:color w:val="2E74B5" w:themeColor="accent1" w:themeShade="BF"/>
-          <w:sz w:val="26"/>
-          <w:szCs w:val="26"/>
-        </w:rPr>
+        <w:pStyle w:val="berschrift3"/>
       </w:pPr>
       <w:r>
-        <w:br w:type="page"/>
+        <w:t>Output</w:t>
       </w:r>
-      <w:bookmarkStart w:id="10" w:name="_GoBack"/>
-      <w:bookmarkEnd w:id="10"/>
     </w:p>
     <w:p>
       <w:pPr>
+        <w:pStyle w:val="KeinLeerraum"/>
+        <w:numPr>
+          <w:ilvl w:val="0"/>
+          <w:numId w:val="11"/>
+        </w:numPr>
+        <w:rPr>
+          <w:rFonts w:eastAsiaTheme="majorEastAsia"/>
+        </w:rPr>
+      </w:pPr>
+      <w:r>
+        <w:rPr>
+          <w:rFonts w:eastAsiaTheme="majorEastAsia"/>
+        </w:rPr>
+        <w:t>Ist für die Ausgabe des bereits in objektorientierten Form der Datenbank zuständig</w:t>
+      </w:r>
+      <w:r>
+        <w:rPr>
+          <w:rFonts w:eastAsiaTheme="majorEastAsia"/>
+        </w:rPr>
+        <w:t xml:space="preserve">. </w:t>
+      </w:r>
+      <w:proofErr w:type="spellStart"/>
+      <w:r>
+        <w:rPr>
+          <w:rFonts w:eastAsiaTheme="majorEastAsia"/>
+        </w:rPr>
+        <w:t>Hirbei</w:t>
+      </w:r>
+      <w:proofErr w:type="spellEnd"/>
+      <w:r>
+        <w:rPr>
+          <w:rFonts w:eastAsiaTheme="majorEastAsia"/>
+        </w:rPr>
+        <w:t xml:space="preserve"> wurde das </w:t>
+      </w:r>
+      <w:proofErr w:type="spellStart"/>
+      <w:r>
+        <w:rPr>
+          <w:rFonts w:eastAsiaTheme="majorEastAsia"/>
+        </w:rPr>
+        <w:t>Strategy</w:t>
+      </w:r>
+      <w:proofErr w:type="spellEnd"/>
+      <w:r>
+        <w:rPr>
+          <w:rFonts w:eastAsiaTheme="majorEastAsia"/>
+        </w:rPr>
+        <w:t xml:space="preserve">-Pattern angewendet, um ohne weiteres neue Ausgabemöglichkeiten zu implementieren. </w:t>
+      </w:r>
+      <w:r>
+        <w:rPr>
+          <w:rFonts w:eastAsiaTheme="majorEastAsia"/>
+        </w:rPr>
+        <w:t xml:space="preserve">Dabei gibt es </w:t>
+      </w:r>
+      <w:r>
+        <w:rPr>
+          <w:rFonts w:eastAsiaTheme="majorEastAsia"/>
+        </w:rPr>
+        <w:t xml:space="preserve">momentan </w:t>
+      </w:r>
+      <w:r>
+        <w:rPr>
+          <w:rFonts w:eastAsiaTheme="majorEastAsia"/>
+        </w:rPr>
+        <w:t>zwei</w:t>
+      </w:r>
+      <w:r>
+        <w:rPr>
+          <w:rFonts w:eastAsiaTheme="majorEastAsia"/>
+        </w:rPr>
+        <w:t xml:space="preserve"> v</w:t>
+      </w:r>
+      <w:r>
+        <w:rPr>
+          <w:rFonts w:eastAsiaTheme="majorEastAsia"/>
+        </w:rPr>
+        <w:t>erschiedene Varianten die Ausgabe der ermittelten Daten darzustellen:</w:t>
+      </w:r>
+    </w:p>
+    <w:p>
+      <w:pPr>
+        <w:pStyle w:val="KeinLeerraum"/>
+        <w:numPr>
+          <w:ilvl w:val="1"/>
+          <w:numId w:val="10"/>
+        </w:numPr>
+        <w:rPr>
+          <w:rFonts w:eastAsiaTheme="majorEastAsia"/>
+        </w:rPr>
+      </w:pPr>
+      <w:r>
+        <w:rPr>
+          <w:rFonts w:eastAsiaTheme="majorEastAsia"/>
+        </w:rPr>
+        <w:t xml:space="preserve">In Form eines RM als </w:t>
+      </w:r>
+      <w:proofErr w:type="spellStart"/>
+      <w:r>
+        <w:rPr>
+          <w:rFonts w:ascii="Courier New" w:hAnsi="Courier New" w:cs="Courier New"/>
+          <w:sz w:val="20"/>
+          <w:szCs w:val="20"/>
+          <w:lang w:val="de-DE"/>
+        </w:rPr>
+        <w:t>html</w:t>
+      </w:r>
+      <w:proofErr w:type="spellEnd"/>
+    </w:p>
+    <w:p>
+      <w:pPr>
+        <w:pStyle w:val="KeinLeerraum"/>
+        <w:numPr>
+          <w:ilvl w:val="1"/>
+          <w:numId w:val="10"/>
+        </w:numPr>
+        <w:rPr>
+          <w:rFonts w:eastAsiaTheme="majorEastAsia"/>
+        </w:rPr>
+      </w:pPr>
+      <w:r>
+        <w:rPr>
+          <w:rFonts w:eastAsiaTheme="majorEastAsia"/>
+        </w:rPr>
+        <w:t xml:space="preserve">In Form eines EER als </w:t>
+      </w:r>
+      <w:proofErr w:type="spellStart"/>
+      <w:r>
+        <w:rPr>
+          <w:rFonts w:ascii="Courier New" w:hAnsi="Courier New" w:cs="Courier New"/>
+          <w:sz w:val="20"/>
+          <w:szCs w:val="20"/>
+          <w:lang w:val="de-DE"/>
+        </w:rPr>
+        <w:t>dot</w:t>
+      </w:r>
+      <w:proofErr w:type="spellEnd"/>
+    </w:p>
+    <w:p>
+      <w:pPr>
+        <w:pStyle w:val="KeinLeerraum"/>
+        <w:numPr>
+          <w:ilvl w:val="0"/>
+          <w:numId w:val="10"/>
+        </w:numPr>
+        <w:rPr>
+          <w:rFonts w:eastAsiaTheme="majorEastAsia"/>
+        </w:rPr>
+      </w:pPr>
+      <w:r>
+        <w:rPr>
+          <w:rFonts w:eastAsiaTheme="majorEastAsia"/>
+        </w:rPr>
+        <w:t xml:space="preserve">Die Klasse </w:t>
+      </w:r>
+      <w:r>
+        <w:rPr>
+          <w:rFonts w:ascii="Courier New" w:hAnsi="Courier New" w:cs="Courier New"/>
+          <w:sz w:val="20"/>
+          <w:szCs w:val="20"/>
+          <w:lang w:val="de-DE"/>
+        </w:rPr>
+        <w:t>Export</w:t>
+      </w:r>
+      <w:r>
+        <w:rPr>
+          <w:rFonts w:eastAsiaTheme="majorEastAsia"/>
+        </w:rPr>
+        <w:t>-</w:t>
+      </w:r>
+      <w:r>
+        <w:rPr>
+          <w:rFonts w:ascii="Courier New" w:hAnsi="Courier New" w:cs="Courier New"/>
+          <w:sz w:val="20"/>
+          <w:szCs w:val="20"/>
+          <w:lang w:val="de-DE"/>
+        </w:rPr>
+        <w:t>Factory</w:t>
+      </w:r>
+      <w:r>
+        <w:rPr>
+          <w:rFonts w:ascii="Courier New" w:hAnsi="Courier New" w:cs="Courier New"/>
+          <w:sz w:val="20"/>
+          <w:szCs w:val="20"/>
+          <w:lang w:val="de-DE"/>
+        </w:rPr>
+        <w:t xml:space="preserve"> </w:t>
+      </w:r>
+      <w:r>
+        <w:rPr>
+          <w:rFonts w:cs="Courier New"/>
+          <w:sz w:val="20"/>
+          <w:szCs w:val="20"/>
+          <w:lang w:val="de-DE"/>
+        </w:rPr>
+        <w:t xml:space="preserve">gibt aufgrund des gewünschten Formats das richtige </w:t>
+      </w:r>
+      <w:proofErr w:type="spellStart"/>
+      <w:r>
+        <w:rPr>
+          <w:rFonts w:ascii="Courier New" w:hAnsi="Courier New" w:cs="Courier New"/>
+          <w:sz w:val="20"/>
+          <w:szCs w:val="20"/>
+          <w:lang w:val="de-DE"/>
+        </w:rPr>
+        <w:t>Exportable</w:t>
+      </w:r>
+      <w:proofErr w:type="spellEnd"/>
+      <w:r>
+        <w:rPr>
+          <w:rFonts w:cs="Courier New"/>
+          <w:sz w:val="20"/>
+          <w:szCs w:val="20"/>
+          <w:lang w:val="de-DE"/>
+        </w:rPr>
+        <w:t xml:space="preserve"> zurück.</w:t>
+      </w:r>
+    </w:p>
+    <w:p>
+      <w:pPr>
+        <w:pStyle w:val="KeinLeerraum"/>
+        <w:rPr>
+          <w:rFonts w:cs="Courier New"/>
+          <w:sz w:val="20"/>
+          <w:szCs w:val="20"/>
+          <w:lang w:val="de-DE"/>
+        </w:rPr>
+      </w:pPr>
+    </w:p>
+    <w:p>
+      <w:pPr>
+        <w:pStyle w:val="berschrift3"/>
+      </w:pPr>
+      <w:r>
+        <w:t>Main</w:t>
+      </w:r>
+    </w:p>
+    <w:p>
+      <w:pPr>
+        <w:pStyle w:val="Listenabsatz"/>
+        <w:numPr>
+          <w:ilvl w:val="0"/>
+          <w:numId w:val="12"/>
+        </w:numPr>
+        <w:rPr>
+          <w:lang w:val="de-DE"/>
+        </w:rPr>
+      </w:pPr>
+      <w:r>
+        <w:rPr>
+          <w:lang w:val="de-DE"/>
+        </w:rPr>
+        <w:t xml:space="preserve">Ist Startpunkt der Applikation und betreibt das </w:t>
+      </w:r>
+      <w:proofErr w:type="spellStart"/>
+      <w:r>
+        <w:rPr>
+          <w:lang w:val="de-DE"/>
+        </w:rPr>
+        <w:t>Exception</w:t>
+      </w:r>
+      <w:proofErr w:type="spellEnd"/>
+      <w:r>
+        <w:rPr>
+          <w:lang w:val="de-DE"/>
+        </w:rPr>
+        <w:t>-Handling um dies so spät wie möglich verwalten zu können.</w:t>
+      </w:r>
+    </w:p>
+    <w:p>
+      <w:pPr>
         <w:pStyle w:val="berschrift1"/>
       </w:pPr>
-      <w:bookmarkStart w:id="11" w:name="_Toc404703942"/>
-      <w:bookmarkStart w:id="12" w:name="_Toc410645589"/>
+      <w:bookmarkStart w:id="10" w:name="_Toc404703942"/>
+      <w:bookmarkStart w:id="11" w:name="_Toc410645589"/>
       <w:r>
-        <w:lastRenderedPageBreak/>
         <w:t>5. Arbeitsdurchführung</w:t>
       </w:r>
+      <w:bookmarkEnd w:id="10"/>
       <w:bookmarkEnd w:id="11"/>
-      <w:bookmarkEnd w:id="12"/>
     </w:p>
     <w:p>
       <w:pPr>
@@ -10253,6 +10704,7 @@
           <w:szCs w:val="24"/>
           <w:lang w:eastAsia="de-AT"/>
         </w:rPr>
+        <w:lastRenderedPageBreak/>
         <w:drawing>
           <wp:inline distT="0" distB="0" distL="0" distR="0">
             <wp:extent cx="5756910" cy="4557395"/>
@@ -10318,8 +10770,8 @@
       <w:pPr>
         <w:pStyle w:val="berschrift1"/>
       </w:pPr>
-      <w:bookmarkStart w:id="13" w:name="_Toc404703952"/>
-      <w:bookmarkStart w:id="14" w:name="_Toc410645599"/>
+      <w:bookmarkStart w:id="12" w:name="_Toc404703952"/>
+      <w:bookmarkStart w:id="13" w:name="_Toc410645599"/>
       <w:r>
         <w:t xml:space="preserve">7. </w:t>
       </w:r>
@@ -10335,10 +10787,55 @@
       <w:r>
         <w:t>learned</w:t>
       </w:r>
+      <w:bookmarkEnd w:id="12"/>
       <w:bookmarkEnd w:id="13"/>
-      <w:bookmarkEnd w:id="14"/>
       <w:proofErr w:type="spellEnd"/>
     </w:p>
+    <w:p/>
+    <w:p>
+      <w:pPr>
+        <w:pStyle w:val="Listenabsatz"/>
+        <w:numPr>
+          <w:ilvl w:val="0"/>
+          <w:numId w:val="12"/>
+        </w:numPr>
+      </w:pPr>
+      <w:r>
+        <w:t xml:space="preserve">Der bessere Umgang mit einer </w:t>
+      </w:r>
+      <w:proofErr w:type="spellStart"/>
+      <w:r>
+        <w:t>jdbc</w:t>
+      </w:r>
+      <w:proofErr w:type="spellEnd"/>
+      <w:r>
+        <w:t>-Verbindung.</w:t>
+      </w:r>
+    </w:p>
+    <w:p>
+      <w:pPr>
+        <w:pStyle w:val="Listenabsatz"/>
+        <w:numPr>
+          <w:ilvl w:val="0"/>
+          <w:numId w:val="12"/>
+        </w:numPr>
+      </w:pPr>
+      <w:r>
+        <w:t>Die Einbindung eines externen Programms in das eigene.</w:t>
+      </w:r>
+    </w:p>
+    <w:p>
+      <w:pPr>
+        <w:pStyle w:val="Listenabsatz"/>
+        <w:numPr>
+          <w:ilvl w:val="0"/>
+          <w:numId w:val="12"/>
+        </w:numPr>
+      </w:pPr>
+      <w:r>
+        <w:t>Die Verwendung von Design-Patterns selbst in der Implementierungszeit hilfreich ist.</w:t>
+      </w:r>
+    </w:p>
     <w:p>
       <w:pPr>
         <w:pStyle w:val="KeinLeerraum"/>
@@ -10355,8 +10852,8 @@
           <w:lang w:val="en-US"/>
         </w:rPr>
       </w:pPr>
-      <w:bookmarkStart w:id="15" w:name="_Toc404703953"/>
-      <w:bookmarkStart w:id="16" w:name="_Toc410645600"/>
+      <w:bookmarkStart w:id="14" w:name="_Toc404703953"/>
+      <w:bookmarkStart w:id="15" w:name="_Toc410645600"/>
       <w:r>
         <w:rPr>
           <w:lang w:val="en-US"/>
@@ -10376,8 +10873,8 @@
         </w:rPr>
         <w:t>Quellenangaben</w:t>
       </w:r>
+      <w:bookmarkEnd w:id="14"/>
       <w:bookmarkEnd w:id="15"/>
-      <w:bookmarkEnd w:id="16"/>
       <w:proofErr w:type="spellEnd"/>
     </w:p>
     <w:p>
@@ -10390,7 +10887,10 @@
         </w:rPr>
       </w:pPr>
     </w:p>
-    <w:p/>
+    <w:p>
+      <w:bookmarkStart w:id="16" w:name="_GoBack"/>
+      <w:bookmarkEnd w:id="16"/>
+    </w:p>
     <w:sectPr>
       <w:headerReference w:type="default" r:id="rId11"/>
       <w:footerReference w:type="default" r:id="rId12"/>
@@ -10475,7 +10975,7 @@
         <w:noProof/>
         <w:lang w:val="de-DE"/>
       </w:rPr>
-      <w:t>5</w:t>
+      <w:t>6</w:t>
     </w:r>
     <w:r>
       <w:rPr>
@@ -10513,7 +11013,7 @@
         <w:noProof/>
         <w:lang w:val="de-DE"/>
       </w:rPr>
-      <w:t>5</w:t>
+      <w:t>6</w:t>
     </w:r>
     <w:r>
       <w:rPr>
@@ -10985,9 +11485,122 @@
     </w:lvl>
   </w:abstractNum>
   <w:abstractNum w:abstractNumId="3">
-    <w:nsid w:val="420D341D"/>
+    <w:nsid w:val="33E05349"/>
     <w:multiLevelType w:val="hybridMultilevel"/>
-    <w:tmpl w:val="E5A489BA"/>
+    <w:tmpl w:val="8780D2AE"/>
+    <w:lvl w:ilvl="0" w:tplc="0C070001">
+      <w:start w:val="1"/>
+      <w:numFmt w:val="bullet"/>
+      <w:lvlText w:val=""/>
+      <w:lvlJc w:val="left"/>
+      <w:pPr>
+        <w:ind w:left="720" w:hanging="360"/>
+      </w:pPr>
+      <w:rPr>
+        <w:rFonts w:ascii="Symbol" w:hAnsi="Symbol" w:hint="default"/>
+      </w:rPr>
+    </w:lvl>
+    <w:lvl w:ilvl="1" w:tplc="0C070003">
+      <w:start w:val="1"/>
+      <w:numFmt w:val="bullet"/>
+      <w:lvlText w:val="o"/>
+      <w:lvlJc w:val="left"/>
+      <w:pPr>
+        <w:ind w:left="1440" w:hanging="360"/>
+      </w:pPr>
+      <w:rPr>
+        <w:rFonts w:ascii="Courier New" w:hAnsi="Courier New" w:cs="Courier New" w:hint="default"/>
+      </w:rPr>
+    </w:lvl>
+    <w:lvl w:ilvl="2" w:tplc="0C070005" w:tentative="1">
+      <w:start w:val="1"/>
+      <w:numFmt w:val="bullet"/>
+      <w:lvlText w:val=""/>
+      <w:lvlJc w:val="left"/>
+      <w:pPr>
+        <w:ind w:left="2160" w:hanging="360"/>
+      </w:pPr>
+      <w:rPr>
+        <w:rFonts w:ascii="Wingdings" w:hAnsi="Wingdings" w:hint="default"/>
+      </w:rPr>
+    </w:lvl>
+    <w:lvl w:ilvl="3" w:tplc="0C070001" w:tentative="1">
+      <w:start w:val="1"/>
+      <w:numFmt w:val="bullet"/>
+      <w:lvlText w:val=""/>
+      <w:lvlJc w:val="left"/>
+      <w:pPr>
+        <w:ind w:left="2880" w:hanging="360"/>
+      </w:pPr>
+      <w:rPr>
+        <w:rFonts w:ascii="Symbol" w:hAnsi="Symbol" w:hint="default"/>
+      </w:rPr>
+    </w:lvl>
+    <w:lvl w:ilvl="4" w:tplc="0C070003" w:tentative="1">
+      <w:start w:val="1"/>
+      <w:numFmt w:val="bullet"/>
+      <w:lvlText w:val="o"/>
+      <w:lvlJc w:val="left"/>
+      <w:pPr>
+        <w:ind w:left="3600" w:hanging="360"/>
+      </w:pPr>
+      <w:rPr>
+        <w:rFonts w:ascii="Courier New" w:hAnsi="Courier New" w:cs="Courier New" w:hint="default"/>
+      </w:rPr>
+    </w:lvl>
+    <w:lvl w:ilvl="5" w:tplc="0C070005" w:tentative="1">
+      <w:start w:val="1"/>
+      <w:numFmt w:val="bullet"/>
+      <w:lvlText w:val=""/>
+      <w:lvlJc w:val="left"/>
+      <w:pPr>
+        <w:ind w:left="4320" w:hanging="360"/>
+      </w:pPr>
+      <w:rPr>
+        <w:rFonts w:ascii="Wingdings" w:hAnsi="Wingdings" w:hint="default"/>
+      </w:rPr>
+    </w:lvl>
+    <w:lvl w:ilvl="6" w:tplc="0C070001" w:tentative="1">
+      <w:start w:val="1"/>
+      <w:numFmt w:val="bullet"/>
+      <w:lvlText w:val=""/>
+      <w:lvlJc w:val="left"/>
+      <w:pPr>
+        <w:ind w:left="5040" w:hanging="360"/>
+      </w:pPr>
+      <w:rPr>
+        <w:rFonts w:ascii="Symbol" w:hAnsi="Symbol" w:hint="default"/>
+      </w:rPr>
+    </w:lvl>
+    <w:lvl w:ilvl="7" w:tplc="0C070003" w:tentative="1">
+      <w:start w:val="1"/>
+      <w:numFmt w:val="bullet"/>
+      <w:lvlText w:val="o"/>
+      <w:lvlJc w:val="left"/>
+      <w:pPr>
+        <w:ind w:left="5760" w:hanging="360"/>
+      </w:pPr>
+      <w:rPr>
+        <w:rFonts w:ascii="Courier New" w:hAnsi="Courier New" w:cs="Courier New" w:hint="default"/>
+      </w:rPr>
+    </w:lvl>
+    <w:lvl w:ilvl="8" w:tplc="0C070005" w:tentative="1">
+      <w:start w:val="1"/>
+      <w:numFmt w:val="bullet"/>
+      <w:lvlText w:val=""/>
+      <w:lvlJc w:val="left"/>
+      <w:pPr>
+        <w:ind w:left="6480" w:hanging="360"/>
+      </w:pPr>
+      <w:rPr>
+        <w:rFonts w:ascii="Wingdings" w:hAnsi="Wingdings" w:hint="default"/>
+      </w:rPr>
+    </w:lvl>
+  </w:abstractNum>
+  <w:abstractNum w:abstractNumId="4">
+    <w:nsid w:val="407D3B8B"/>
+    <w:multiLevelType w:val="hybridMultilevel"/>
+    <w:tmpl w:val="D6923D3A"/>
     <w:lvl w:ilvl="0" w:tplc="0C070001">
       <w:start w:val="1"/>
       <w:numFmt w:val="bullet"/>
@@ -11097,7 +11710,120 @@
       </w:rPr>
     </w:lvl>
   </w:abstractNum>
-  <w:abstractNum w:abstractNumId="4">
+  <w:abstractNum w:abstractNumId="5">
+    <w:nsid w:val="420D341D"/>
+    <w:multiLevelType w:val="hybridMultilevel"/>
+    <w:tmpl w:val="E5A489BA"/>
+    <w:lvl w:ilvl="0" w:tplc="0C070001">
+      <w:start w:val="1"/>
+      <w:numFmt w:val="bullet"/>
+      <w:lvlText w:val=""/>
+      <w:lvlJc w:val="left"/>
+      <w:pPr>
+        <w:ind w:left="720" w:hanging="360"/>
+      </w:pPr>
+      <w:rPr>
+        <w:rFonts w:ascii="Symbol" w:hAnsi="Symbol" w:hint="default"/>
+      </w:rPr>
+    </w:lvl>
+    <w:lvl w:ilvl="1" w:tplc="0C070003">
+      <w:start w:val="1"/>
+      <w:numFmt w:val="bullet"/>
+      <w:lvlText w:val="o"/>
+      <w:lvlJc w:val="left"/>
+      <w:pPr>
+        <w:ind w:left="1440" w:hanging="360"/>
+      </w:pPr>
+      <w:rPr>
+        <w:rFonts w:ascii="Courier New" w:hAnsi="Courier New" w:cs="Courier New" w:hint="default"/>
+      </w:rPr>
+    </w:lvl>
+    <w:lvl w:ilvl="2" w:tplc="0C070005" w:tentative="1">
+      <w:start w:val="1"/>
+      <w:numFmt w:val="bullet"/>
+      <w:lvlText w:val=""/>
+      <w:lvlJc w:val="left"/>
+      <w:pPr>
+        <w:ind w:left="2160" w:hanging="360"/>
+      </w:pPr>
+      <w:rPr>
+        <w:rFonts w:ascii="Wingdings" w:hAnsi="Wingdings" w:hint="default"/>
+      </w:rPr>
+    </w:lvl>
+    <w:lvl w:ilvl="3" w:tplc="0C070001" w:tentative="1">
+      <w:start w:val="1"/>
+      <w:numFmt w:val="bullet"/>
+      <w:lvlText w:val=""/>
+      <w:lvlJc w:val="left"/>
+      <w:pPr>
+        <w:ind w:left="2880" w:hanging="360"/>
+      </w:pPr>
+      <w:rPr>
+        <w:rFonts w:ascii="Symbol" w:hAnsi="Symbol" w:hint="default"/>
+      </w:rPr>
+    </w:lvl>
+    <w:lvl w:ilvl="4" w:tplc="0C070003" w:tentative="1">
+      <w:start w:val="1"/>
+      <w:numFmt w:val="bullet"/>
+      <w:lvlText w:val="o"/>
+      <w:lvlJc w:val="left"/>
+      <w:pPr>
+        <w:ind w:left="3600" w:hanging="360"/>
+      </w:pPr>
+      <w:rPr>
+        <w:rFonts w:ascii="Courier New" w:hAnsi="Courier New" w:cs="Courier New" w:hint="default"/>
+      </w:rPr>
+    </w:lvl>
+    <w:lvl w:ilvl="5" w:tplc="0C070005" w:tentative="1">
+      <w:start w:val="1"/>
+      <w:numFmt w:val="bullet"/>
+      <w:lvlText w:val=""/>
+      <w:lvlJc w:val="left"/>
+      <w:pPr>
+        <w:ind w:left="4320" w:hanging="360"/>
+      </w:pPr>
+      <w:rPr>
+        <w:rFonts w:ascii="Wingdings" w:hAnsi="Wingdings" w:hint="default"/>
+      </w:rPr>
+    </w:lvl>
+    <w:lvl w:ilvl="6" w:tplc="0C070001" w:tentative="1">
+      <w:start w:val="1"/>
+      <w:numFmt w:val="bullet"/>
+      <w:lvlText w:val=""/>
+      <w:lvlJc w:val="left"/>
+      <w:pPr>
+        <w:ind w:left="5040" w:hanging="360"/>
+      </w:pPr>
+      <w:rPr>
+        <w:rFonts w:ascii="Symbol" w:hAnsi="Symbol" w:hint="default"/>
+      </w:rPr>
+    </w:lvl>
+    <w:lvl w:ilvl="7" w:tplc="0C070003" w:tentative="1">
+      <w:start w:val="1"/>
+      <w:numFmt w:val="bullet"/>
+      <w:lvlText w:val="o"/>
+      <w:lvlJc w:val="left"/>
+      <w:pPr>
+        <w:ind w:left="5760" w:hanging="360"/>
+      </w:pPr>
+      <w:rPr>
+        <w:rFonts w:ascii="Courier New" w:hAnsi="Courier New" w:cs="Courier New" w:hint="default"/>
+      </w:rPr>
+    </w:lvl>
+    <w:lvl w:ilvl="8" w:tplc="0C070005" w:tentative="1">
+      <w:start w:val="1"/>
+      <w:numFmt w:val="bullet"/>
+      <w:lvlText w:val=""/>
+      <w:lvlJc w:val="left"/>
+      <w:pPr>
+        <w:ind w:left="6480" w:hanging="360"/>
+      </w:pPr>
+      <w:rPr>
+        <w:rFonts w:ascii="Wingdings" w:hAnsi="Wingdings" w:hint="default"/>
+      </w:rPr>
+    </w:lvl>
+  </w:abstractNum>
+  <w:abstractNum w:abstractNumId="6">
     <w:nsid w:val="5186522D"/>
     <w:multiLevelType w:val="hybridMultilevel"/>
     <w:tmpl w:val="1F2644EE"/>
@@ -11210,7 +11936,7 @@
       </w:rPr>
     </w:lvl>
   </w:abstractNum>
-  <w:abstractNum w:abstractNumId="5">
+  <w:abstractNum w:abstractNumId="7">
     <w:nsid w:val="552003C3"/>
     <w:multiLevelType w:val="hybridMultilevel"/>
     <w:tmpl w:val="E56849B4"/>
@@ -11323,7 +12049,7 @@
       </w:rPr>
     </w:lvl>
   </w:abstractNum>
-  <w:abstractNum w:abstractNumId="6">
+  <w:abstractNum w:abstractNumId="8">
     <w:nsid w:val="5AE54B9E"/>
     <w:multiLevelType w:val="hybridMultilevel"/>
     <w:tmpl w:val="30C6671C"/>
@@ -11436,7 +12162,7 @@
       </w:rPr>
     </w:lvl>
   </w:abstractNum>
-  <w:abstractNum w:abstractNumId="7">
+  <w:abstractNum w:abstractNumId="9">
     <w:nsid w:val="629A057A"/>
     <w:multiLevelType w:val="hybridMultilevel"/>
     <w:tmpl w:val="B9B4D050"/>
@@ -11525,7 +12251,7 @@
       </w:pPr>
     </w:lvl>
   </w:abstractNum>
-  <w:abstractNum w:abstractNumId="8">
+  <w:abstractNum w:abstractNumId="10">
     <w:nsid w:val="63191046"/>
     <w:multiLevelType w:val="hybridMultilevel"/>
     <w:tmpl w:val="65E20534"/>
@@ -11638,7 +12364,7 @@
       </w:rPr>
     </w:lvl>
   </w:abstractNum>
-  <w:abstractNum w:abstractNumId="9">
+  <w:abstractNum w:abstractNumId="11">
     <w:nsid w:val="6E272C8E"/>
     <w:multiLevelType w:val="hybridMultilevel"/>
     <w:tmpl w:val="165AEC60"/>
@@ -11752,25 +12478,25 @@
     </w:lvl>
   </w:abstractNum>
   <w:num w:numId="1">
-    <w:abstractNumId w:val="5"/>
+    <w:abstractNumId w:val="7"/>
   </w:num>
   <w:num w:numId="2">
-    <w:abstractNumId w:val="9"/>
+    <w:abstractNumId w:val="11"/>
   </w:num>
   <w:num w:numId="3">
-    <w:abstractNumId w:val="6"/>
+    <w:abstractNumId w:val="8"/>
   </w:num>
   <w:num w:numId="4">
-    <w:abstractNumId w:val="4"/>
+    <w:abstractNumId w:val="6"/>
   </w:num>
   <w:num w:numId="5">
     <w:abstractNumId w:val="1"/>
   </w:num>
   <w:num w:numId="6">
-    <w:abstractNumId w:val="8"/>
+    <w:abstractNumId w:val="10"/>
   </w:num>
   <w:num w:numId="7">
-    <w:abstractNumId w:val="7"/>
+    <w:abstractNumId w:val="9"/>
   </w:num>
   <w:num w:numId="8">
     <w:abstractNumId w:val="0"/>
@@ -11779,7 +12505,13 @@
     <w:abstractNumId w:val="2"/>
   </w:num>
   <w:num w:numId="10">
+    <w:abstractNumId w:val="5"/>
+  </w:num>
+  <w:num w:numId="11">
     <w:abstractNumId w:val="3"/>
+  </w:num>
+  <w:num w:numId="12">
+    <w:abstractNumId w:val="4"/>
   </w:num>
 </w:numbering>
 </file>
@@ -12245,6 +12977,28 @@
       <w:lang w:val="de-DE"/>
     </w:rPr>
   </w:style>
+  <w:style w:type="paragraph" w:styleId="berschrift4">
+    <w:name w:val="heading 4"/>
+    <w:basedOn w:val="Standard"/>
+    <w:next w:val="Standard"/>
+    <w:link w:val="berschrift4Zchn"/>
+    <w:uiPriority w:val="9"/>
+    <w:unhideWhenUsed/>
+    <w:qFormat/>
+    <w:rsid w:val="00AF0732"/>
+    <w:pPr>
+      <w:keepNext/>
+      <w:keepLines/>
+      <w:spacing w:before="40"/>
+      <w:outlineLvl w:val="3"/>
+    </w:pPr>
+    <w:rPr>
+      <w:rFonts w:asciiTheme="majorHAnsi" w:eastAsiaTheme="majorEastAsia" w:hAnsiTheme="majorHAnsi" w:cstheme="majorBidi"/>
+      <w:i/>
+      <w:iCs/>
+      <w:color w:val="2E74B5" w:themeColor="accent1" w:themeShade="BF"/>
+    </w:rPr>
+  </w:style>
   <w:style w:type="character" w:default="1" w:styleId="Absatz-Standardschriftart">
     <w:name w:val="Default Paragraph Font"/>
     <w:uiPriority w:val="1"/>
@@ -12495,6 +13249,19 @@
     <w:link w:val="Fuzeile"/>
     <w:uiPriority w:val="99"/>
     <w:rsid w:val="00D51F76"/>
+  </w:style>
+  <w:style w:type="character" w:customStyle="1" w:styleId="berschrift4Zchn">
+    <w:name w:val="Überschrift 4 Zchn"/>
+    <w:basedOn w:val="Absatz-Standardschriftart"/>
+    <w:link w:val="berschrift4"/>
+    <w:uiPriority w:val="9"/>
+    <w:rsid w:val="00AF0732"/>
+    <w:rPr>
+      <w:rFonts w:asciiTheme="majorHAnsi" w:eastAsiaTheme="majorEastAsia" w:hAnsiTheme="majorHAnsi" w:cstheme="majorBidi"/>
+      <w:i/>
+      <w:iCs/>
+      <w:color w:val="2E74B5" w:themeColor="accent1" w:themeShade="BF"/>
+    </w:rPr>
   </w:style>
 </w:styles>
 </file>
@@ -12784,7 +13551,7 @@
 </file>
 
 <file path=customXml/itemProps2.xml><?xml version="1.0" encoding="utf-8"?>
-<ds:datastoreItem xmlns:ds="http://schemas.openxmlformats.org/officeDocument/2006/customXml" ds:itemID="{1072D860-36CF-42BD-9EB8-BB351BB35A2D}">
+<ds:datastoreItem xmlns:ds="http://schemas.openxmlformats.org/officeDocument/2006/customXml" ds:itemID="{66E21516-05B2-4C43-A02A-C3B60C3BF2BC}">
   <ds:schemaRefs>
     <ds:schemaRef ds:uri="http://schemas.openxmlformats.org/officeDocument/2006/bibliography"/>
   </ds:schemaRefs>

</xml_diff>

<commit_message>
Improved documentation; renamed test-cases
</commit_message>
<xml_diff>
--- a/doc/Protokoll.docx
+++ b/doc/Protokoll.docx
@@ -6284,24 +6284,25 @@
     <w:tbl>
       <w:tblPr>
         <w:tblStyle w:val="Tabellenraster"/>
-        <w:tblW w:w="10278" w:type="dxa"/>
+        <w:tblW w:w="8916" w:type="dxa"/>
+        <w:tblLayout w:type="fixed"/>
         <w:tblLook w:val="04A0" w:firstRow="1" w:lastRow="0" w:firstColumn="1" w:lastColumn="0" w:noHBand="0" w:noVBand="1"/>
       </w:tblPr>
       <w:tblGrid>
-        <w:gridCol w:w="2448"/>
-        <w:gridCol w:w="1461"/>
+        <w:gridCol w:w="2447"/>
+        <w:gridCol w:w="963"/>
         <w:gridCol w:w="1728"/>
-        <w:gridCol w:w="1821"/>
-        <w:gridCol w:w="1427"/>
-        <w:gridCol w:w="1393"/>
+        <w:gridCol w:w="1378"/>
+        <w:gridCol w:w="1276"/>
+        <w:gridCol w:w="1124"/>
       </w:tblGrid>
       <w:tr>
         <w:trPr>
-          <w:trHeight w:val="222"/>
+          <w:trHeight w:val="221"/>
         </w:trPr>
         <w:tc>
           <w:tcPr>
-            <w:tcW w:w="2448" w:type="dxa"/>
+            <w:tcW w:w="2447" w:type="dxa"/>
             <w:shd w:val="clear" w:color="auto" w:fill="00B0F0"/>
           </w:tcPr>
           <w:p>
@@ -6324,7 +6325,7 @@
         </w:tc>
         <w:tc>
           <w:tcPr>
-            <w:tcW w:w="1684" w:type="dxa"/>
+            <w:tcW w:w="963" w:type="dxa"/>
             <w:shd w:val="clear" w:color="auto" w:fill="00B0F0"/>
           </w:tcPr>
           <w:p>
@@ -6347,7 +6348,7 @@
         </w:tc>
         <w:tc>
           <w:tcPr>
-            <w:tcW w:w="1295" w:type="dxa"/>
+            <w:tcW w:w="1728" w:type="dxa"/>
             <w:shd w:val="clear" w:color="auto" w:fill="00B0F0"/>
           </w:tcPr>
           <w:p>
@@ -6377,7 +6378,7 @@
         </w:tc>
         <w:tc>
           <w:tcPr>
-            <w:tcW w:w="1649" w:type="dxa"/>
+            <w:tcW w:w="1378" w:type="dxa"/>
             <w:shd w:val="clear" w:color="auto" w:fill="00B0F0"/>
           </w:tcPr>
           <w:p>
@@ -6407,7 +6408,7 @@
         </w:tc>
         <w:tc>
           <w:tcPr>
-            <w:tcW w:w="1607" w:type="dxa"/>
+            <w:tcW w:w="1276" w:type="dxa"/>
             <w:shd w:val="clear" w:color="auto" w:fill="00B0F0"/>
           </w:tcPr>
           <w:p>
@@ -6430,7 +6431,7 @@
         </w:tc>
         <w:tc>
           <w:tcPr>
-            <w:tcW w:w="1595" w:type="dxa"/>
+            <w:tcW w:w="1124" w:type="dxa"/>
             <w:shd w:val="clear" w:color="auto" w:fill="00B0F0"/>
           </w:tcPr>
           <w:p>
@@ -6454,11 +6455,11 @@
       </w:tr>
       <w:tr>
         <w:trPr>
-          <w:trHeight w:val="222"/>
+          <w:trHeight w:val="221"/>
         </w:trPr>
         <w:tc>
           <w:tcPr>
-            <w:tcW w:w="2448" w:type="dxa"/>
+            <w:tcW w:w="2447" w:type="dxa"/>
           </w:tcPr>
           <w:p>
             <w:pPr>
@@ -6482,7 +6483,7 @@
         </w:tc>
         <w:tc>
           <w:tcPr>
-            <w:tcW w:w="1684" w:type="dxa"/>
+            <w:tcW w:w="963" w:type="dxa"/>
           </w:tcPr>
           <w:p>
             <w:pPr>
@@ -6508,7 +6509,7 @@
         </w:tc>
         <w:tc>
           <w:tcPr>
-            <w:tcW w:w="1295" w:type="dxa"/>
+            <w:tcW w:w="1728" w:type="dxa"/>
           </w:tcPr>
           <w:p>
             <w:pPr>
@@ -6532,7 +6533,7 @@
         </w:tc>
         <w:tc>
           <w:tcPr>
-            <w:tcW w:w="1649" w:type="dxa"/>
+            <w:tcW w:w="1378" w:type="dxa"/>
           </w:tcPr>
           <w:p>
             <w:pPr>
@@ -6556,7 +6557,7 @@
         </w:tc>
         <w:tc>
           <w:tcPr>
-            <w:tcW w:w="1607" w:type="dxa"/>
+            <w:tcW w:w="1276" w:type="dxa"/>
           </w:tcPr>
           <w:p>
             <w:pPr>
@@ -6580,7 +6581,7 @@
         </w:tc>
         <w:tc>
           <w:tcPr>
-            <w:tcW w:w="1595" w:type="dxa"/>
+            <w:tcW w:w="1124" w:type="dxa"/>
           </w:tcPr>
           <w:p>
             <w:pPr>
@@ -6605,11 +6606,11 @@
       </w:tr>
       <w:tr>
         <w:trPr>
-          <w:trHeight w:val="222"/>
+          <w:trHeight w:val="221"/>
         </w:trPr>
         <w:tc>
           <w:tcPr>
-            <w:tcW w:w="2448" w:type="dxa"/>
+            <w:tcW w:w="2447" w:type="dxa"/>
           </w:tcPr>
           <w:p>
             <w:pPr>
@@ -6631,7 +6632,7 @@
         </w:tc>
         <w:tc>
           <w:tcPr>
-            <w:tcW w:w="1684" w:type="dxa"/>
+            <w:tcW w:w="963" w:type="dxa"/>
           </w:tcPr>
           <w:p>
             <w:pPr>
@@ -6655,7 +6656,7 @@
         </w:tc>
         <w:tc>
           <w:tcPr>
-            <w:tcW w:w="1295" w:type="dxa"/>
+            <w:tcW w:w="1728" w:type="dxa"/>
           </w:tcPr>
           <w:p>
             <w:pPr>
@@ -6677,7 +6678,7 @@
         </w:tc>
         <w:tc>
           <w:tcPr>
-            <w:tcW w:w="1649" w:type="dxa"/>
+            <w:tcW w:w="1378" w:type="dxa"/>
           </w:tcPr>
           <w:p>
             <w:pPr>
@@ -6699,7 +6700,7 @@
         </w:tc>
         <w:tc>
           <w:tcPr>
-            <w:tcW w:w="1607" w:type="dxa"/>
+            <w:tcW w:w="1276" w:type="dxa"/>
           </w:tcPr>
           <w:p>
             <w:pPr>
@@ -6721,7 +6722,7 @@
         </w:tc>
         <w:tc>
           <w:tcPr>
-            <w:tcW w:w="1595" w:type="dxa"/>
+            <w:tcW w:w="1124" w:type="dxa"/>
           </w:tcPr>
           <w:p>
             <w:pPr>
@@ -6744,11 +6745,11 @@
       </w:tr>
       <w:tr>
         <w:trPr>
-          <w:trHeight w:val="222"/>
+          <w:trHeight w:val="221"/>
         </w:trPr>
         <w:tc>
           <w:tcPr>
-            <w:tcW w:w="2448" w:type="dxa"/>
+            <w:tcW w:w="2447" w:type="dxa"/>
           </w:tcPr>
           <w:p>
             <w:pPr>
@@ -6770,7 +6771,7 @@
         </w:tc>
         <w:tc>
           <w:tcPr>
-            <w:tcW w:w="1684" w:type="dxa"/>
+            <w:tcW w:w="963" w:type="dxa"/>
           </w:tcPr>
           <w:p>
             <w:pPr>
@@ -6794,7 +6795,7 @@
         </w:tc>
         <w:tc>
           <w:tcPr>
-            <w:tcW w:w="1295" w:type="dxa"/>
+            <w:tcW w:w="1728" w:type="dxa"/>
           </w:tcPr>
           <w:p>
             <w:pPr>
@@ -6816,7 +6817,7 @@
         </w:tc>
         <w:tc>
           <w:tcPr>
-            <w:tcW w:w="1649" w:type="dxa"/>
+            <w:tcW w:w="1378" w:type="dxa"/>
           </w:tcPr>
           <w:p>
             <w:pPr>
@@ -6838,7 +6839,7 @@
         </w:tc>
         <w:tc>
           <w:tcPr>
-            <w:tcW w:w="1607" w:type="dxa"/>
+            <w:tcW w:w="1276" w:type="dxa"/>
           </w:tcPr>
           <w:p>
             <w:pPr>
@@ -6860,7 +6861,7 @@
         </w:tc>
         <w:tc>
           <w:tcPr>
-            <w:tcW w:w="1595" w:type="dxa"/>
+            <w:tcW w:w="1124" w:type="dxa"/>
           </w:tcPr>
           <w:p>
             <w:pPr>
@@ -6883,11 +6884,11 @@
       </w:tr>
       <w:tr>
         <w:trPr>
-          <w:trHeight w:val="222"/>
+          <w:trHeight w:val="221"/>
         </w:trPr>
         <w:tc>
           <w:tcPr>
-            <w:tcW w:w="2448" w:type="dxa"/>
+            <w:tcW w:w="2447" w:type="dxa"/>
           </w:tcPr>
           <w:p>
             <w:pPr>
@@ -6909,7 +6910,7 @@
         </w:tc>
         <w:tc>
           <w:tcPr>
-            <w:tcW w:w="1684" w:type="dxa"/>
+            <w:tcW w:w="963" w:type="dxa"/>
           </w:tcPr>
           <w:p>
             <w:pPr>
@@ -6933,7 +6934,7 @@
         </w:tc>
         <w:tc>
           <w:tcPr>
-            <w:tcW w:w="1295" w:type="dxa"/>
+            <w:tcW w:w="1728" w:type="dxa"/>
           </w:tcPr>
           <w:p>
             <w:pPr>
@@ -6955,7 +6956,7 @@
         </w:tc>
         <w:tc>
           <w:tcPr>
-            <w:tcW w:w="1649" w:type="dxa"/>
+            <w:tcW w:w="1378" w:type="dxa"/>
           </w:tcPr>
           <w:p>
             <w:pPr>
@@ -6977,7 +6978,7 @@
         </w:tc>
         <w:tc>
           <w:tcPr>
-            <w:tcW w:w="1607" w:type="dxa"/>
+            <w:tcW w:w="1276" w:type="dxa"/>
           </w:tcPr>
           <w:p>
             <w:pPr>
@@ -6999,7 +7000,7 @@
         </w:tc>
         <w:tc>
           <w:tcPr>
-            <w:tcW w:w="1595" w:type="dxa"/>
+            <w:tcW w:w="1124" w:type="dxa"/>
           </w:tcPr>
           <w:p>
             <w:pPr>
@@ -7022,11 +7023,11 @@
       </w:tr>
       <w:tr>
         <w:trPr>
-          <w:trHeight w:val="218"/>
+          <w:trHeight w:val="217"/>
         </w:trPr>
         <w:tc>
           <w:tcPr>
-            <w:tcW w:w="2448" w:type="dxa"/>
+            <w:tcW w:w="2447" w:type="dxa"/>
           </w:tcPr>
           <w:p>
             <w:pPr>
@@ -7050,7 +7051,7 @@
         </w:tc>
         <w:tc>
           <w:tcPr>
-            <w:tcW w:w="1684" w:type="dxa"/>
+            <w:tcW w:w="963" w:type="dxa"/>
           </w:tcPr>
           <w:p>
             <w:pPr>
@@ -7074,7 +7075,7 @@
         </w:tc>
         <w:tc>
           <w:tcPr>
-            <w:tcW w:w="1295" w:type="dxa"/>
+            <w:tcW w:w="1728" w:type="dxa"/>
           </w:tcPr>
           <w:p>
             <w:pPr>
@@ -7098,7 +7099,7 @@
         </w:tc>
         <w:tc>
           <w:tcPr>
-            <w:tcW w:w="1649" w:type="dxa"/>
+            <w:tcW w:w="1378" w:type="dxa"/>
           </w:tcPr>
           <w:p>
             <w:pPr>
@@ -7122,7 +7123,7 @@
         </w:tc>
         <w:tc>
           <w:tcPr>
-            <w:tcW w:w="1607" w:type="dxa"/>
+            <w:tcW w:w="1276" w:type="dxa"/>
           </w:tcPr>
           <w:p>
             <w:pPr>
@@ -7146,7 +7147,7 @@
         </w:tc>
         <w:tc>
           <w:tcPr>
-            <w:tcW w:w="1595" w:type="dxa"/>
+            <w:tcW w:w="1124" w:type="dxa"/>
           </w:tcPr>
           <w:p>
             <w:pPr>
@@ -7163,11 +7164,11 @@
       </w:tr>
       <w:tr>
         <w:trPr>
-          <w:trHeight w:val="218"/>
+          <w:trHeight w:val="217"/>
         </w:trPr>
         <w:tc>
           <w:tcPr>
-            <w:tcW w:w="2448" w:type="dxa"/>
+            <w:tcW w:w="2447" w:type="dxa"/>
           </w:tcPr>
           <w:p>
             <w:pPr>
@@ -7189,7 +7190,7 @@
         </w:tc>
         <w:tc>
           <w:tcPr>
-            <w:tcW w:w="1684" w:type="dxa"/>
+            <w:tcW w:w="963" w:type="dxa"/>
           </w:tcPr>
           <w:p>
             <w:pPr>
@@ -7211,7 +7212,7 @@
         </w:tc>
         <w:tc>
           <w:tcPr>
-            <w:tcW w:w="1295" w:type="dxa"/>
+            <w:tcW w:w="1728" w:type="dxa"/>
           </w:tcPr>
           <w:p>
             <w:pPr>
@@ -7233,7 +7234,7 @@
         </w:tc>
         <w:tc>
           <w:tcPr>
-            <w:tcW w:w="1649" w:type="dxa"/>
+            <w:tcW w:w="1378" w:type="dxa"/>
           </w:tcPr>
           <w:p>
             <w:pPr>
@@ -7255,7 +7256,7 @@
         </w:tc>
         <w:tc>
           <w:tcPr>
-            <w:tcW w:w="1607" w:type="dxa"/>
+            <w:tcW w:w="1276" w:type="dxa"/>
           </w:tcPr>
           <w:p>
             <w:pPr>
@@ -7277,7 +7278,7 @@
         </w:tc>
         <w:tc>
           <w:tcPr>
-            <w:tcW w:w="1595" w:type="dxa"/>
+            <w:tcW w:w="1124" w:type="dxa"/>
           </w:tcPr>
           <w:p>
             <w:pPr>
@@ -7293,11 +7294,11 @@
       </w:tr>
       <w:tr>
         <w:trPr>
-          <w:trHeight w:val="222"/>
+          <w:trHeight w:val="221"/>
         </w:trPr>
         <w:tc>
           <w:tcPr>
-            <w:tcW w:w="2448" w:type="dxa"/>
+            <w:tcW w:w="2447" w:type="dxa"/>
           </w:tcPr>
           <w:p>
             <w:pPr>
@@ -7321,7 +7322,7 @@
         </w:tc>
         <w:tc>
           <w:tcPr>
-            <w:tcW w:w="1684" w:type="dxa"/>
+            <w:tcW w:w="963" w:type="dxa"/>
           </w:tcPr>
           <w:p>
             <w:pPr>
@@ -7345,7 +7346,7 @@
         </w:tc>
         <w:tc>
           <w:tcPr>
-            <w:tcW w:w="1295" w:type="dxa"/>
+            <w:tcW w:w="1728" w:type="dxa"/>
           </w:tcPr>
           <w:p>
             <w:pPr>
@@ -7369,7 +7370,7 @@
         </w:tc>
         <w:tc>
           <w:tcPr>
-            <w:tcW w:w="1649" w:type="dxa"/>
+            <w:tcW w:w="1378" w:type="dxa"/>
           </w:tcPr>
           <w:p>
             <w:pPr>
@@ -7393,7 +7394,7 @@
         </w:tc>
         <w:tc>
           <w:tcPr>
-            <w:tcW w:w="1607" w:type="dxa"/>
+            <w:tcW w:w="1276" w:type="dxa"/>
           </w:tcPr>
           <w:p>
             <w:pPr>
@@ -7417,7 +7418,7 @@
         </w:tc>
         <w:tc>
           <w:tcPr>
-            <w:tcW w:w="1595" w:type="dxa"/>
+            <w:tcW w:w="1124" w:type="dxa"/>
           </w:tcPr>
           <w:p>
             <w:pPr>
@@ -7442,11 +7443,11 @@
       </w:tr>
       <w:tr>
         <w:trPr>
-          <w:trHeight w:val="222"/>
+          <w:trHeight w:val="221"/>
         </w:trPr>
         <w:tc>
           <w:tcPr>
-            <w:tcW w:w="2448" w:type="dxa"/>
+            <w:tcW w:w="2447" w:type="dxa"/>
           </w:tcPr>
           <w:p>
             <w:pPr>
@@ -7468,7 +7469,7 @@
         </w:tc>
         <w:tc>
           <w:tcPr>
-            <w:tcW w:w="1684" w:type="dxa"/>
+            <w:tcW w:w="963" w:type="dxa"/>
           </w:tcPr>
           <w:p>
             <w:pPr>
@@ -7490,7 +7491,7 @@
         </w:tc>
         <w:tc>
           <w:tcPr>
-            <w:tcW w:w="1295" w:type="dxa"/>
+            <w:tcW w:w="1728" w:type="dxa"/>
           </w:tcPr>
           <w:p>
             <w:pPr>
@@ -7512,7 +7513,7 @@
         </w:tc>
         <w:tc>
           <w:tcPr>
-            <w:tcW w:w="1649" w:type="dxa"/>
+            <w:tcW w:w="1378" w:type="dxa"/>
           </w:tcPr>
           <w:p>
             <w:pPr>
@@ -7534,7 +7535,7 @@
         </w:tc>
         <w:tc>
           <w:tcPr>
-            <w:tcW w:w="1607" w:type="dxa"/>
+            <w:tcW w:w="1276" w:type="dxa"/>
           </w:tcPr>
           <w:p>
             <w:pPr>
@@ -7556,7 +7557,7 @@
         </w:tc>
         <w:tc>
           <w:tcPr>
-            <w:tcW w:w="1595" w:type="dxa"/>
+            <w:tcW w:w="1124" w:type="dxa"/>
           </w:tcPr>
           <w:p>
             <w:pPr>
@@ -7579,11 +7580,11 @@
       </w:tr>
       <w:tr>
         <w:trPr>
-          <w:trHeight w:val="222"/>
+          <w:trHeight w:val="221"/>
         </w:trPr>
         <w:tc>
           <w:tcPr>
-            <w:tcW w:w="2448" w:type="dxa"/>
+            <w:tcW w:w="2447" w:type="dxa"/>
           </w:tcPr>
           <w:p>
             <w:pPr>
@@ -7605,7 +7606,7 @@
         </w:tc>
         <w:tc>
           <w:tcPr>
-            <w:tcW w:w="1684" w:type="dxa"/>
+            <w:tcW w:w="963" w:type="dxa"/>
           </w:tcPr>
           <w:p>
             <w:pPr>
@@ -7627,7 +7628,7 @@
         </w:tc>
         <w:tc>
           <w:tcPr>
-            <w:tcW w:w="1295" w:type="dxa"/>
+            <w:tcW w:w="1728" w:type="dxa"/>
           </w:tcPr>
           <w:p>
             <w:pPr>
@@ -7649,7 +7650,7 @@
         </w:tc>
         <w:tc>
           <w:tcPr>
-            <w:tcW w:w="1649" w:type="dxa"/>
+            <w:tcW w:w="1378" w:type="dxa"/>
           </w:tcPr>
           <w:p>
             <w:pPr>
@@ -7671,7 +7672,7 @@
         </w:tc>
         <w:tc>
           <w:tcPr>
-            <w:tcW w:w="1607" w:type="dxa"/>
+            <w:tcW w:w="1276" w:type="dxa"/>
           </w:tcPr>
           <w:p>
             <w:pPr>
@@ -7693,7 +7694,7 @@
         </w:tc>
         <w:tc>
           <w:tcPr>
-            <w:tcW w:w="1595" w:type="dxa"/>
+            <w:tcW w:w="1124" w:type="dxa"/>
           </w:tcPr>
           <w:p>
             <w:pPr>
@@ -7716,11 +7717,11 @@
       </w:tr>
       <w:tr>
         <w:trPr>
-          <w:trHeight w:val="222"/>
+          <w:trHeight w:val="221"/>
         </w:trPr>
         <w:tc>
           <w:tcPr>
-            <w:tcW w:w="2448" w:type="dxa"/>
+            <w:tcW w:w="2447" w:type="dxa"/>
           </w:tcPr>
           <w:p>
             <w:pPr>
@@ -7742,7 +7743,7 @@
         </w:tc>
         <w:tc>
           <w:tcPr>
-            <w:tcW w:w="1684" w:type="dxa"/>
+            <w:tcW w:w="963" w:type="dxa"/>
           </w:tcPr>
           <w:p>
             <w:pPr>
@@ -7764,7 +7765,7 @@
         </w:tc>
         <w:tc>
           <w:tcPr>
-            <w:tcW w:w="1295" w:type="dxa"/>
+            <w:tcW w:w="1728" w:type="dxa"/>
           </w:tcPr>
           <w:p>
             <w:pPr>
@@ -7786,7 +7787,7 @@
         </w:tc>
         <w:tc>
           <w:tcPr>
-            <w:tcW w:w="1649" w:type="dxa"/>
+            <w:tcW w:w="1378" w:type="dxa"/>
           </w:tcPr>
           <w:p>
             <w:pPr>
@@ -7808,7 +7809,7 @@
         </w:tc>
         <w:tc>
           <w:tcPr>
-            <w:tcW w:w="1607" w:type="dxa"/>
+            <w:tcW w:w="1276" w:type="dxa"/>
           </w:tcPr>
           <w:p>
             <w:pPr>
@@ -7830,7 +7831,7 @@
         </w:tc>
         <w:tc>
           <w:tcPr>
-            <w:tcW w:w="1595" w:type="dxa"/>
+            <w:tcW w:w="1124" w:type="dxa"/>
           </w:tcPr>
           <w:p>
             <w:pPr>
@@ -7853,11 +7854,11 @@
       </w:tr>
       <w:tr>
         <w:trPr>
-          <w:trHeight w:val="222"/>
+          <w:trHeight w:val="221"/>
         </w:trPr>
         <w:tc>
           <w:tcPr>
-            <w:tcW w:w="2448" w:type="dxa"/>
+            <w:tcW w:w="2447" w:type="dxa"/>
           </w:tcPr>
           <w:p>
             <w:pPr>
@@ -7879,7 +7880,7 @@
         </w:tc>
         <w:tc>
           <w:tcPr>
-            <w:tcW w:w="1684" w:type="dxa"/>
+            <w:tcW w:w="963" w:type="dxa"/>
           </w:tcPr>
           <w:p>
             <w:pPr>
@@ -7901,7 +7902,7 @@
         </w:tc>
         <w:tc>
           <w:tcPr>
-            <w:tcW w:w="1295" w:type="dxa"/>
+            <w:tcW w:w="1728" w:type="dxa"/>
           </w:tcPr>
           <w:p>
             <w:pPr>
@@ -7923,7 +7924,7 @@
         </w:tc>
         <w:tc>
           <w:tcPr>
-            <w:tcW w:w="1649" w:type="dxa"/>
+            <w:tcW w:w="1378" w:type="dxa"/>
           </w:tcPr>
           <w:p>
             <w:pPr>
@@ -7945,7 +7946,7 @@
         </w:tc>
         <w:tc>
           <w:tcPr>
-            <w:tcW w:w="1607" w:type="dxa"/>
+            <w:tcW w:w="1276" w:type="dxa"/>
           </w:tcPr>
           <w:p>
             <w:pPr>
@@ -7967,7 +7968,7 @@
         </w:tc>
         <w:tc>
           <w:tcPr>
-            <w:tcW w:w="1595" w:type="dxa"/>
+            <w:tcW w:w="1124" w:type="dxa"/>
           </w:tcPr>
           <w:p>
             <w:pPr>
@@ -7990,11 +7991,11 @@
       </w:tr>
       <w:tr>
         <w:trPr>
-          <w:trHeight w:val="234"/>
+          <w:trHeight w:val="233"/>
         </w:trPr>
         <w:tc>
           <w:tcPr>
-            <w:tcW w:w="2448" w:type="dxa"/>
+            <w:tcW w:w="2447" w:type="dxa"/>
           </w:tcPr>
           <w:p>
             <w:pPr>
@@ -8018,7 +8019,7 @@
         </w:tc>
         <w:tc>
           <w:tcPr>
-            <w:tcW w:w="1684" w:type="dxa"/>
+            <w:tcW w:w="963" w:type="dxa"/>
           </w:tcPr>
           <w:p>
             <w:pPr>
@@ -8044,7 +8045,7 @@
         </w:tc>
         <w:tc>
           <w:tcPr>
-            <w:tcW w:w="1295" w:type="dxa"/>
+            <w:tcW w:w="1728" w:type="dxa"/>
           </w:tcPr>
           <w:p>
             <w:pPr>
@@ -8068,7 +8069,7 @@
         </w:tc>
         <w:tc>
           <w:tcPr>
-            <w:tcW w:w="1649" w:type="dxa"/>
+            <w:tcW w:w="1378" w:type="dxa"/>
           </w:tcPr>
           <w:p>
             <w:pPr>
@@ -8092,7 +8093,7 @@
         </w:tc>
         <w:tc>
           <w:tcPr>
-            <w:tcW w:w="1607" w:type="dxa"/>
+            <w:tcW w:w="1276" w:type="dxa"/>
           </w:tcPr>
           <w:p>
             <w:pPr>
@@ -8104,11 +8105,19 @@
                 <w:szCs w:val="24"/>
               </w:rPr>
             </w:pPr>
-          </w:p>
-        </w:tc>
-        <w:tc>
-          <w:tcPr>
-            <w:tcW w:w="1595" w:type="dxa"/>
+            <w:r>
+              <w:rPr>
+                <w:b/>
+                <w:sz w:val="24"/>
+                <w:szCs w:val="24"/>
+              </w:rPr>
+              <w:t>x</w:t>
+            </w:r>
+          </w:p>
+        </w:tc>
+        <w:tc>
+          <w:tcPr>
+            <w:tcW w:w="1124" w:type="dxa"/>
           </w:tcPr>
           <w:p>
             <w:pPr>
@@ -8125,11 +8134,11 @@
       </w:tr>
       <w:tr>
         <w:trPr>
-          <w:trHeight w:val="234"/>
+          <w:trHeight w:val="233"/>
         </w:trPr>
         <w:tc>
           <w:tcPr>
-            <w:tcW w:w="2448" w:type="dxa"/>
+            <w:tcW w:w="2447" w:type="dxa"/>
           </w:tcPr>
           <w:p>
             <w:pPr>
@@ -8151,7 +8160,7 @@
         </w:tc>
         <w:tc>
           <w:tcPr>
-            <w:tcW w:w="1684" w:type="dxa"/>
+            <w:tcW w:w="963" w:type="dxa"/>
           </w:tcPr>
           <w:p>
             <w:pPr>
@@ -8175,7 +8184,7 @@
         </w:tc>
         <w:tc>
           <w:tcPr>
-            <w:tcW w:w="1295" w:type="dxa"/>
+            <w:tcW w:w="1728" w:type="dxa"/>
           </w:tcPr>
           <w:p>
             <w:pPr>
@@ -8197,64 +8206,78 @@
         </w:tc>
         <w:tc>
           <w:tcPr>
-            <w:tcW w:w="1649" w:type="dxa"/>
-          </w:tcPr>
-          <w:p>
-            <w:pPr>
-              <w:pStyle w:val="KeinLeerraum"/>
-              <w:jc w:val="center"/>
-              <w:rPr>
-                <w:sz w:val="24"/>
-                <w:szCs w:val="24"/>
-              </w:rPr>
-            </w:pPr>
-            <w:r>
-              <w:rPr>
-                <w:sz w:val="24"/>
-                <w:szCs w:val="24"/>
-              </w:rPr>
-              <w:t>0</w:t>
-            </w:r>
-          </w:p>
-        </w:tc>
-        <w:tc>
-          <w:tcPr>
-            <w:tcW w:w="1607" w:type="dxa"/>
-          </w:tcPr>
-          <w:p>
-            <w:pPr>
-              <w:pStyle w:val="KeinLeerraum"/>
-              <w:jc w:val="center"/>
-              <w:rPr>
-                <w:sz w:val="24"/>
-                <w:szCs w:val="24"/>
-              </w:rPr>
-            </w:pPr>
-          </w:p>
-        </w:tc>
-        <w:tc>
-          <w:tcPr>
-            <w:tcW w:w="1595" w:type="dxa"/>
-          </w:tcPr>
-          <w:p>
-            <w:pPr>
-              <w:pStyle w:val="KeinLeerraum"/>
-              <w:jc w:val="center"/>
-              <w:rPr>
-                <w:sz w:val="24"/>
-                <w:szCs w:val="24"/>
-              </w:rPr>
-            </w:pPr>
+            <w:tcW w:w="1378" w:type="dxa"/>
+          </w:tcPr>
+          <w:p>
+            <w:pPr>
+              <w:pStyle w:val="KeinLeerraum"/>
+              <w:jc w:val="center"/>
+              <w:rPr>
+                <w:sz w:val="24"/>
+                <w:szCs w:val="24"/>
+              </w:rPr>
+            </w:pPr>
+            <w:r>
+              <w:rPr>
+                <w:sz w:val="24"/>
+                <w:szCs w:val="24"/>
+              </w:rPr>
+              <w:t>420</w:t>
+            </w:r>
+          </w:p>
+        </w:tc>
+        <w:tc>
+          <w:tcPr>
+            <w:tcW w:w="1276" w:type="dxa"/>
+          </w:tcPr>
+          <w:p>
+            <w:pPr>
+              <w:pStyle w:val="KeinLeerraum"/>
+              <w:jc w:val="center"/>
+              <w:rPr>
+                <w:sz w:val="24"/>
+                <w:szCs w:val="24"/>
+              </w:rPr>
+            </w:pPr>
+            <w:r>
+              <w:rPr>
+                <w:sz w:val="24"/>
+                <w:szCs w:val="24"/>
+              </w:rPr>
+              <w:t>x</w:t>
+            </w:r>
+          </w:p>
+        </w:tc>
+        <w:tc>
+          <w:tcPr>
+            <w:tcW w:w="1124" w:type="dxa"/>
+          </w:tcPr>
+          <w:p>
+            <w:pPr>
+              <w:pStyle w:val="KeinLeerraum"/>
+              <w:jc w:val="center"/>
+              <w:rPr>
+                <w:sz w:val="24"/>
+                <w:szCs w:val="24"/>
+              </w:rPr>
+            </w:pPr>
+            <w:r>
+              <w:rPr>
+                <w:sz w:val="24"/>
+                <w:szCs w:val="24"/>
+              </w:rPr>
+              <w:t>x</w:t>
+            </w:r>
           </w:p>
         </w:tc>
       </w:tr>
       <w:tr>
         <w:trPr>
-          <w:trHeight w:val="234"/>
+          <w:trHeight w:val="233"/>
         </w:trPr>
         <w:tc>
           <w:tcPr>
-            <w:tcW w:w="2448" w:type="dxa"/>
+            <w:tcW w:w="2447" w:type="dxa"/>
           </w:tcPr>
           <w:p>
             <w:pPr>
@@ -8276,7 +8299,7 @@
         </w:tc>
         <w:tc>
           <w:tcPr>
-            <w:tcW w:w="1684" w:type="dxa"/>
+            <w:tcW w:w="963" w:type="dxa"/>
           </w:tcPr>
           <w:p>
             <w:pPr>
@@ -8300,7 +8323,7 @@
         </w:tc>
         <w:tc>
           <w:tcPr>
-            <w:tcW w:w="1295" w:type="dxa"/>
+            <w:tcW w:w="1728" w:type="dxa"/>
           </w:tcPr>
           <w:p>
             <w:pPr>
@@ -8322,44 +8345,51 @@
         </w:tc>
         <w:tc>
           <w:tcPr>
-            <w:tcW w:w="1649" w:type="dxa"/>
-          </w:tcPr>
-          <w:p>
-            <w:pPr>
-              <w:pStyle w:val="KeinLeerraum"/>
-              <w:jc w:val="center"/>
-              <w:rPr>
-                <w:sz w:val="24"/>
-                <w:szCs w:val="24"/>
-              </w:rPr>
-            </w:pPr>
-            <w:r>
-              <w:rPr>
-                <w:sz w:val="24"/>
-                <w:szCs w:val="24"/>
-              </w:rPr>
-              <w:t>0</w:t>
-            </w:r>
-          </w:p>
-        </w:tc>
-        <w:tc>
-          <w:tcPr>
-            <w:tcW w:w="1607" w:type="dxa"/>
-          </w:tcPr>
-          <w:p>
-            <w:pPr>
-              <w:pStyle w:val="KeinLeerraum"/>
-              <w:jc w:val="center"/>
-              <w:rPr>
-                <w:sz w:val="24"/>
-                <w:szCs w:val="24"/>
-              </w:rPr>
-            </w:pPr>
-          </w:p>
-        </w:tc>
-        <w:tc>
-          <w:tcPr>
-            <w:tcW w:w="1595" w:type="dxa"/>
+            <w:tcW w:w="1378" w:type="dxa"/>
+          </w:tcPr>
+          <w:p>
+            <w:pPr>
+              <w:pStyle w:val="KeinLeerraum"/>
+              <w:jc w:val="center"/>
+              <w:rPr>
+                <w:sz w:val="24"/>
+                <w:szCs w:val="24"/>
+              </w:rPr>
+            </w:pPr>
+            <w:r>
+              <w:rPr>
+                <w:sz w:val="24"/>
+                <w:szCs w:val="24"/>
+              </w:rPr>
+              <w:t>10</w:t>
+            </w:r>
+          </w:p>
+        </w:tc>
+        <w:tc>
+          <w:tcPr>
+            <w:tcW w:w="1276" w:type="dxa"/>
+          </w:tcPr>
+          <w:p>
+            <w:pPr>
+              <w:pStyle w:val="KeinLeerraum"/>
+              <w:jc w:val="center"/>
+              <w:rPr>
+                <w:sz w:val="24"/>
+                <w:szCs w:val="24"/>
+              </w:rPr>
+            </w:pPr>
+            <w:r>
+              <w:rPr>
+                <w:sz w:val="24"/>
+                <w:szCs w:val="24"/>
+              </w:rPr>
+              <w:t>x</w:t>
+            </w:r>
+          </w:p>
+        </w:tc>
+        <w:tc>
+          <w:tcPr>
+            <w:tcW w:w="1124" w:type="dxa"/>
           </w:tcPr>
           <w:p>
             <w:pPr>
@@ -8375,11 +8405,11 @@
       </w:tr>
       <w:tr>
         <w:trPr>
-          <w:trHeight w:val="222"/>
+          <w:trHeight w:val="221"/>
         </w:trPr>
         <w:tc>
           <w:tcPr>
-            <w:tcW w:w="2448" w:type="dxa"/>
+            <w:tcW w:w="2447" w:type="dxa"/>
           </w:tcPr>
           <w:p>
             <w:pPr>
@@ -8403,7 +8433,7 @@
         </w:tc>
         <w:tc>
           <w:tcPr>
-            <w:tcW w:w="1684" w:type="dxa"/>
+            <w:tcW w:w="963" w:type="dxa"/>
           </w:tcPr>
           <w:p>
             <w:pPr>
@@ -8429,7 +8459,7 @@
         </w:tc>
         <w:tc>
           <w:tcPr>
-            <w:tcW w:w="1295" w:type="dxa"/>
+            <w:tcW w:w="1728" w:type="dxa"/>
           </w:tcPr>
           <w:p>
             <w:pPr>
@@ -8453,7 +8483,7 @@
         </w:tc>
         <w:tc>
           <w:tcPr>
-            <w:tcW w:w="1649" w:type="dxa"/>
+            <w:tcW w:w="1378" w:type="dxa"/>
           </w:tcPr>
           <w:p>
             <w:pPr>
@@ -8477,7 +8507,7 @@
         </w:tc>
         <w:tc>
           <w:tcPr>
-            <w:tcW w:w="1607" w:type="dxa"/>
+            <w:tcW w:w="1276" w:type="dxa"/>
           </w:tcPr>
           <w:p>
             <w:pPr>
@@ -8501,7 +8531,7 @@
         </w:tc>
         <w:tc>
           <w:tcPr>
-            <w:tcW w:w="1595" w:type="dxa"/>
+            <w:tcW w:w="1124" w:type="dxa"/>
           </w:tcPr>
           <w:p>
             <w:pPr>
@@ -8526,11 +8556,11 @@
       </w:tr>
       <w:tr>
         <w:trPr>
-          <w:trHeight w:val="222"/>
+          <w:trHeight w:val="221"/>
         </w:trPr>
         <w:tc>
           <w:tcPr>
-            <w:tcW w:w="2448" w:type="dxa"/>
+            <w:tcW w:w="2447" w:type="dxa"/>
           </w:tcPr>
           <w:p>
             <w:pPr>
@@ -8552,7 +8582,7 @@
         </w:tc>
         <w:tc>
           <w:tcPr>
-            <w:tcW w:w="1684" w:type="dxa"/>
+            <w:tcW w:w="963" w:type="dxa"/>
           </w:tcPr>
           <w:p>
             <w:pPr>
@@ -8577,7 +8607,7 @@
         </w:tc>
         <w:tc>
           <w:tcPr>
-            <w:tcW w:w="1295" w:type="dxa"/>
+            <w:tcW w:w="1728" w:type="dxa"/>
           </w:tcPr>
           <w:p>
             <w:pPr>
@@ -8599,7 +8629,7 @@
         </w:tc>
         <w:tc>
           <w:tcPr>
-            <w:tcW w:w="1649" w:type="dxa"/>
+            <w:tcW w:w="1378" w:type="dxa"/>
           </w:tcPr>
           <w:p>
             <w:pPr>
@@ -8621,7 +8651,7 @@
         </w:tc>
         <w:tc>
           <w:tcPr>
-            <w:tcW w:w="1607" w:type="dxa"/>
+            <w:tcW w:w="1276" w:type="dxa"/>
           </w:tcPr>
           <w:p>
             <w:pPr>
@@ -8643,7 +8673,7 @@
         </w:tc>
         <w:tc>
           <w:tcPr>
-            <w:tcW w:w="1595" w:type="dxa"/>
+            <w:tcW w:w="1124" w:type="dxa"/>
           </w:tcPr>
           <w:p>
             <w:pPr>
@@ -8666,11 +8696,11 @@
       </w:tr>
       <w:tr>
         <w:trPr>
-          <w:trHeight w:val="222"/>
+          <w:trHeight w:val="221"/>
         </w:trPr>
         <w:tc>
           <w:tcPr>
-            <w:tcW w:w="2448" w:type="dxa"/>
+            <w:tcW w:w="2447" w:type="dxa"/>
           </w:tcPr>
           <w:p>
             <w:pPr>
@@ -8694,7 +8724,7 @@
         </w:tc>
         <w:tc>
           <w:tcPr>
-            <w:tcW w:w="1684" w:type="dxa"/>
+            <w:tcW w:w="963" w:type="dxa"/>
           </w:tcPr>
           <w:p>
             <w:pPr>
@@ -8710,7 +8740,7 @@
         </w:tc>
         <w:tc>
           <w:tcPr>
-            <w:tcW w:w="1295" w:type="dxa"/>
+            <w:tcW w:w="1728" w:type="dxa"/>
           </w:tcPr>
           <w:p>
             <w:pPr>
@@ -8734,7 +8764,7 @@
         </w:tc>
         <w:tc>
           <w:tcPr>
-            <w:tcW w:w="1649" w:type="dxa"/>
+            <w:tcW w:w="1378" w:type="dxa"/>
           </w:tcPr>
           <w:p>
             <w:pPr>
@@ -8777,7 +8807,7 @@
                 <w:sz w:val="24"/>
                 <w:szCs w:val="24"/>
               </w:rPr>
-              <w:t>540</w:t>
+              <w:t>970</w:t>
             </w:r>
             <w:r>
               <w:rPr>
@@ -8791,7 +8821,7 @@
         </w:tc>
         <w:tc>
           <w:tcPr>
-            <w:tcW w:w="1607" w:type="dxa"/>
+            <w:tcW w:w="1276" w:type="dxa"/>
           </w:tcPr>
           <w:p>
             <w:pPr>
@@ -8803,11 +8833,19 @@
                 <w:szCs w:val="24"/>
               </w:rPr>
             </w:pPr>
-          </w:p>
-        </w:tc>
-        <w:tc>
-          <w:tcPr>
-            <w:tcW w:w="1595" w:type="dxa"/>
+            <w:r>
+              <w:rPr>
+                <w:b/>
+                <w:sz w:val="24"/>
+                <w:szCs w:val="24"/>
+              </w:rPr>
+              <w:t>x</w:t>
+            </w:r>
+          </w:p>
+        </w:tc>
+        <w:tc>
+          <w:tcPr>
+            <w:tcW w:w="1124" w:type="dxa"/>
           </w:tcPr>
           <w:p>
             <w:pPr>
@@ -8850,15 +8888,6 @@
         <w:t>2.2 Nicht funktionale Anforderungen</w:t>
       </w:r>
       <w:bookmarkEnd w:id="4"/>
-    </w:p>
-    <w:p>
-      <w:pPr>
-        <w:pStyle w:val="KeinLeerraum"/>
-        <w:rPr>
-          <w:sz w:val="24"/>
-          <w:szCs w:val="24"/>
-        </w:rPr>
-      </w:pPr>
     </w:p>
     <w:tbl>
       <w:tblPr>
@@ -9387,7 +9416,7 @@
                 <w:sz w:val="24"/>
                 <w:szCs w:val="24"/>
               </w:rPr>
-              <w:t>360</w:t>
+              <w:t>600</w:t>
             </w:r>
           </w:p>
         </w:tc>
@@ -9405,6 +9434,14 @@
                 <w:szCs w:val="24"/>
               </w:rPr>
             </w:pPr>
+            <w:r>
+              <w:rPr>
+                <w:b/>
+                <w:sz w:val="24"/>
+                <w:szCs w:val="24"/>
+              </w:rPr>
+              <w:t>x</w:t>
+            </w:r>
           </w:p>
         </w:tc>
       </w:tr>
@@ -9819,6 +9856,13 @@
                 <w:szCs w:val="24"/>
               </w:rPr>
             </w:pPr>
+            <w:r>
+              <w:rPr>
+                <w:sz w:val="24"/>
+                <w:szCs w:val="24"/>
+              </w:rPr>
+              <w:t>x</w:t>
+            </w:r>
           </w:p>
         </w:tc>
       </w:tr>
@@ -10072,7 +10116,7 @@
             <v:path o:extrusionok="f" gradientshapeok="t" o:connecttype="rect"/>
             <o:lock v:ext="edit" aspectratio="t"/>
           </v:shapetype>
-          <v:shape id="_x0000_i1025" type="#_x0000_t75" style="width:452.65pt;height:319.95pt">
+          <v:shape id="_x0000_i1025" type="#_x0000_t75" style="width:452.75pt;height:319.7pt">
             <v:imagedata r:id="rId9" o:title="Class Diagram0"/>
           </v:shape>
         </w:pict>
@@ -10089,9 +10133,24 @@
     </w:p>
     <w:p>
       <w:pPr>
+        <w:rPr>
+          <w:rFonts w:asciiTheme="majorHAnsi" w:eastAsiaTheme="majorEastAsia" w:hAnsiTheme="majorHAnsi" w:cstheme="majorBidi"/>
+          <w:color w:val="2E74B5" w:themeColor="accent1" w:themeShade="BF"/>
+          <w:sz w:val="26"/>
+          <w:szCs w:val="26"/>
+          <w:lang w:val="de-DE"/>
+        </w:rPr>
+      </w:pPr>
+      <w:r>
+        <w:br w:type="page"/>
+      </w:r>
+    </w:p>
+    <w:p>
+      <w:pPr>
         <w:pStyle w:val="berschrift2"/>
       </w:pPr>
       <w:r>
+        <w:lastRenderedPageBreak/>
         <w:t xml:space="preserve">4.2 </w:t>
       </w:r>
       <w:r>
@@ -10102,11 +10161,9 @@
       <w:pPr>
         <w:pStyle w:val="berschrift3"/>
       </w:pPr>
-      <w:proofErr w:type="spellStart"/>
       <w:r>
         <w:t>Structure</w:t>
       </w:r>
-      <w:proofErr w:type="spellEnd"/>
     </w:p>
     <w:p>
       <w:pPr>
@@ -10329,7 +10386,6 @@
         <w:rPr>
           <w:lang w:val="de-DE"/>
         </w:rPr>
-        <w:lastRenderedPageBreak/>
         <w:t>CLI</w:t>
       </w:r>
     </w:p>
@@ -10391,19 +10447,11 @@
         </w:rPr>
         <w:t xml:space="preserve">. </w:t>
       </w:r>
-      <w:proofErr w:type="spellStart"/>
       <w:r>
         <w:rPr>
           <w:rFonts w:eastAsiaTheme="majorEastAsia"/>
         </w:rPr>
-        <w:t>Hirbei</w:t>
-      </w:r>
-      <w:proofErr w:type="spellEnd"/>
-      <w:r>
-        <w:rPr>
-          <w:rFonts w:eastAsiaTheme="majorEastAsia"/>
-        </w:rPr>
-        <w:t xml:space="preserve"> wurde das </w:t>
+        <w:t xml:space="preserve">Hirbei wurde das </w:t>
       </w:r>
       <w:proofErr w:type="spellStart"/>
       <w:r>
@@ -10467,7 +10515,6 @@
         </w:rPr>
         <w:t xml:space="preserve">In Form eines RM als </w:t>
       </w:r>
-      <w:proofErr w:type="spellStart"/>
       <w:r>
         <w:rPr>
           <w:rFonts w:ascii="Courier New" w:hAnsi="Courier New" w:cs="Courier New"/>
@@ -10477,7 +10524,6 @@
         </w:rPr>
         <w:t>html</w:t>
       </w:r>
-      <w:proofErr w:type="spellEnd"/>
     </w:p>
     <w:p>
       <w:pPr>
@@ -10496,7 +10542,6 @@
         </w:rPr>
         <w:t xml:space="preserve">In Form eines EER als </w:t>
       </w:r>
-      <w:proofErr w:type="spellStart"/>
       <w:r>
         <w:rPr>
           <w:rFonts w:ascii="Courier New" w:hAnsi="Courier New" w:cs="Courier New"/>
@@ -10506,7 +10551,6 @@
         </w:rPr>
         <w:t>dot</w:t>
       </w:r>
-      <w:proofErr w:type="spellEnd"/>
     </w:p>
     <w:p>
       <w:pPr>
@@ -10641,11 +10685,25 @@
     </w:p>
     <w:p>
       <w:pPr>
-        <w:pStyle w:val="berschrift1"/>
+        <w:rPr>
+          <w:rFonts w:asciiTheme="majorHAnsi" w:eastAsiaTheme="majorEastAsia" w:hAnsiTheme="majorHAnsi" w:cstheme="majorBidi"/>
+          <w:color w:val="2E74B5" w:themeColor="accent1" w:themeShade="BF"/>
+          <w:sz w:val="32"/>
+          <w:szCs w:val="32"/>
+        </w:rPr>
       </w:pPr>
       <w:bookmarkStart w:id="10" w:name="_Toc404703942"/>
       <w:bookmarkStart w:id="11" w:name="_Toc410645589"/>
       <w:r>
+        <w:br w:type="page"/>
+      </w:r>
+    </w:p>
+    <w:p>
+      <w:pPr>
+        <w:pStyle w:val="berschrift1"/>
+      </w:pPr>
+      <w:r>
+        <w:lastRenderedPageBreak/>
         <w:t>5. Arbeitsdurchführung</w:t>
       </w:r>
       <w:bookmarkEnd w:id="10"/>
@@ -10671,16 +10729,8 @@
     <w:p>
       <w:pPr>
         <w:pStyle w:val="KeinLeerraum"/>
-        <w:rPr>
-          <w:sz w:val="24"/>
-          <w:szCs w:val="24"/>
-        </w:rPr>
       </w:pPr>
       <w:r>
-        <w:rPr>
-          <w:sz w:val="24"/>
-          <w:szCs w:val="24"/>
-        </w:rPr>
         <w:t>Da wir während der Implementierung auf einige Verbesserungen bezüglich der Struktur gekommen sind, sieht unser finales UML-Diagramm folgendermaßen aus:</w:t>
       </w:r>
     </w:p>
@@ -10704,7 +10754,6 @@
           <w:szCs w:val="24"/>
           <w:lang w:eastAsia="de-AT"/>
         </w:rPr>
-        <w:lastRenderedPageBreak/>
         <w:drawing>
           <wp:inline distT="0" distB="0" distL="0" distR="0">
             <wp:extent cx="5756910" cy="4557395"/>
@@ -10755,6 +10804,150 @@
         </w:drawing>
       </w:r>
     </w:p>
+    <w:p/>
+    <w:p>
+      <w:pPr>
+        <w:pStyle w:val="Listenabsatz"/>
+        <w:numPr>
+          <w:ilvl w:val="0"/>
+          <w:numId w:val="12"/>
+        </w:numPr>
+      </w:pPr>
+      <w:r>
+        <w:t>Dem Attr</w:t>
+      </w:r>
+      <w:r>
+        <w:t>ibut wurden die Methoden zum Verwenden von „</w:t>
+      </w:r>
+      <w:r>
+        <w:rPr>
+          <w:rFonts w:ascii="Courier New" w:eastAsiaTheme="minorEastAsia" w:hAnsi="Courier New" w:cs="Courier New"/>
+          <w:sz w:val="20"/>
+          <w:szCs w:val="20"/>
+          <w:lang w:val="de-DE" w:eastAsia="de-AT"/>
+        </w:rPr>
+        <w:t>Not</w:t>
+      </w:r>
+      <w:r>
+        <w:t xml:space="preserve"> </w:t>
+      </w:r>
+      <w:r>
+        <w:rPr>
+          <w:rFonts w:ascii="Courier New" w:eastAsiaTheme="minorEastAsia" w:hAnsi="Courier New" w:cs="Courier New"/>
+          <w:sz w:val="20"/>
+          <w:szCs w:val="20"/>
+          <w:lang w:val="de-DE" w:eastAsia="de-AT"/>
+        </w:rPr>
+        <w:t>Null</w:t>
+      </w:r>
+      <w:r>
+        <w:t>“ und „</w:t>
+      </w:r>
+      <w:proofErr w:type="spellStart"/>
+      <w:r>
+        <w:rPr>
+          <w:rFonts w:ascii="Courier New" w:eastAsiaTheme="minorEastAsia" w:hAnsi="Courier New" w:cs="Courier New"/>
+          <w:sz w:val="20"/>
+          <w:szCs w:val="20"/>
+          <w:lang w:val="de-DE" w:eastAsia="de-AT"/>
+        </w:rPr>
+        <w:t>unique</w:t>
+      </w:r>
+      <w:proofErr w:type="spellEnd"/>
+      <w:r>
+        <w:t>“ hinzugefügt.</w:t>
+      </w:r>
+    </w:p>
+    <w:p>
+      <w:pPr>
+        <w:pStyle w:val="Listenabsatz"/>
+        <w:numPr>
+          <w:ilvl w:val="0"/>
+          <w:numId w:val="12"/>
+        </w:numPr>
+      </w:pPr>
+      <w:r>
+        <w:t xml:space="preserve">Die Festlegung der </w:t>
+      </w:r>
+      <w:proofErr w:type="spellStart"/>
+      <w:r>
+        <w:rPr>
+          <w:rFonts w:ascii="Courier New" w:eastAsiaTheme="minorEastAsia" w:hAnsi="Courier New" w:cs="Courier New"/>
+          <w:sz w:val="20"/>
+          <w:szCs w:val="20"/>
+          <w:lang w:val="de-DE" w:eastAsia="de-AT"/>
+        </w:rPr>
+        <w:t>PrimaryKeys</w:t>
+      </w:r>
+      <w:proofErr w:type="spellEnd"/>
+      <w:r>
+        <w:t xml:space="preserve"> wurde in die Tabelle gehoben und durch eine weitere Liste verwirklicht.</w:t>
+      </w:r>
+    </w:p>
+    <w:p>
+      <w:pPr>
+        <w:pStyle w:val="Listenabsatz"/>
+        <w:numPr>
+          <w:ilvl w:val="0"/>
+          <w:numId w:val="12"/>
+        </w:numPr>
+      </w:pPr>
+      <w:r>
+        <w:t>Dem Attribut wurde seine Tabelle hinzugefügt.</w:t>
+      </w:r>
+    </w:p>
+    <w:p>
+      <w:pPr>
+        <w:pStyle w:val="Listenabsatz"/>
+        <w:numPr>
+          <w:ilvl w:val="0"/>
+          <w:numId w:val="12"/>
+        </w:numPr>
+      </w:pPr>
+      <w:r>
+        <w:t xml:space="preserve">Die Herstellung der Connection wurde durch die </w:t>
+      </w:r>
+      <w:proofErr w:type="spellStart"/>
+      <w:r>
+        <w:rPr>
+          <w:rFonts w:ascii="Courier New" w:eastAsiaTheme="minorEastAsia" w:hAnsi="Courier New" w:cs="Courier New"/>
+          <w:sz w:val="20"/>
+          <w:szCs w:val="20"/>
+          <w:lang w:val="de-DE" w:eastAsia="de-AT"/>
+        </w:rPr>
+        <w:t>ConnectionFactory</w:t>
+      </w:r>
+      <w:proofErr w:type="spellEnd"/>
+      <w:r>
+        <w:t xml:space="preserve"> verbessert.</w:t>
+      </w:r>
+    </w:p>
+    <w:p>
+      <w:pPr>
+        <w:pStyle w:val="Listenabsatz"/>
+        <w:numPr>
+          <w:ilvl w:val="0"/>
+          <w:numId w:val="12"/>
+        </w:numPr>
+      </w:pPr>
+      <w:r>
+        <w:t xml:space="preserve">Durch die </w:t>
+      </w:r>
+      <w:proofErr w:type="spellStart"/>
+      <w:r>
+        <w:rPr>
+          <w:rFonts w:ascii="Courier New" w:eastAsiaTheme="minorEastAsia" w:hAnsi="Courier New" w:cs="Courier New"/>
+          <w:sz w:val="20"/>
+          <w:szCs w:val="20"/>
+          <w:lang w:val="de-DE" w:eastAsia="de-AT"/>
+        </w:rPr>
+        <w:t>ExportFactory</w:t>
+      </w:r>
+      <w:proofErr w:type="spellEnd"/>
+      <w:r>
+        <w:t xml:space="preserve"> wurde die Ermittlung des richtigen Formats verbessert und dadurch leichter erweiterbar zu machen</w:t>
+      </w:r>
+    </w:p>
     <w:p>
       <w:pPr>
         <w:pStyle w:val="KeinLeerraum"/>
@@ -10768,20 +10961,26 @@
     </w:p>
     <w:p>
       <w:pPr>
-        <w:pStyle w:val="berschrift1"/>
+        <w:rPr>
+          <w:rFonts w:asciiTheme="majorHAnsi" w:eastAsiaTheme="majorEastAsia" w:hAnsiTheme="majorHAnsi" w:cstheme="majorBidi"/>
+          <w:color w:val="2E74B5" w:themeColor="accent1" w:themeShade="BF"/>
+          <w:sz w:val="32"/>
+          <w:szCs w:val="32"/>
+        </w:rPr>
       </w:pPr>
       <w:bookmarkStart w:id="12" w:name="_Toc404703952"/>
       <w:bookmarkStart w:id="13" w:name="_Toc410645599"/>
       <w:r>
-        <w:t xml:space="preserve">7. </w:t>
+        <w:br w:type="page"/>
       </w:r>
-      <w:proofErr w:type="spellStart"/>
+    </w:p>
+    <w:p>
+      <w:pPr>
+        <w:pStyle w:val="berschrift1"/>
+      </w:pPr>
       <w:r>
-        <w:t>Lessons</w:t>
-      </w:r>
-      <w:proofErr w:type="spellEnd"/>
-      <w:r>
-        <w:t xml:space="preserve"> </w:t>
+        <w:lastRenderedPageBreak/>
+        <w:t xml:space="preserve">7. Lessons </w:t>
       </w:r>
       <w:proofErr w:type="spellStart"/>
       <w:r>
@@ -10838,6 +11037,18 @@
     </w:p>
     <w:p>
       <w:pPr>
+        <w:pStyle w:val="Listenabsatz"/>
+        <w:numPr>
+          <w:ilvl w:val="0"/>
+          <w:numId w:val="12"/>
+        </w:numPr>
+      </w:pPr>
+      <w:r>
+        <w:t>Die Testung mit Mock-Objekten ist sehr aufwendig, da jeder einzelne Schritt vorgegeben werden muss</w:t>
+      </w:r>
+    </w:p>
+    <w:p>
+      <w:pPr>
         <w:pStyle w:val="KeinLeerraum"/>
         <w:rPr>
           <w:sz w:val="24"/>
@@ -10864,18 +11075,10 @@
         <w:rPr>
           <w:lang w:val="en-US"/>
         </w:rPr>
-        <w:t xml:space="preserve">. </w:t>
-      </w:r>
-      <w:proofErr w:type="spellStart"/>
-      <w:r>
-        <w:rPr>
-          <w:lang w:val="en-US"/>
-        </w:rPr>
-        <w:t>Quellenangaben</w:t>
+        <w:t>. Quellenangaben</w:t>
       </w:r>
       <w:bookmarkEnd w:id="14"/>
       <w:bookmarkEnd w:id="15"/>
-      <w:proofErr w:type="spellEnd"/>
     </w:p>
     <w:p>
       <w:pPr>
@@ -10975,7 +11178,7 @@
         <w:noProof/>
         <w:lang w:val="de-DE"/>
       </w:rPr>
-      <w:t>6</w:t>
+      <w:t>7</w:t>
     </w:r>
     <w:r>
       <w:rPr>
@@ -11013,7 +11216,7 @@
         <w:noProof/>
         <w:lang w:val="de-DE"/>
       </w:rPr>
-      <w:t>6</w:t>
+      <w:t>7</w:t>
     </w:r>
     <w:r>
       <w:rPr>
@@ -11600,7 +11803,7 @@
   <w:abstractNum w:abstractNumId="4">
     <w:nsid w:val="407D3B8B"/>
     <w:multiLevelType w:val="hybridMultilevel"/>
-    <w:tmpl w:val="D6923D3A"/>
+    <w:tmpl w:val="D3F029A8"/>
     <w:lvl w:ilvl="0" w:tplc="0C070001">
       <w:start w:val="1"/>
       <w:numFmt w:val="bullet"/>
@@ -13551,7 +13754,7 @@
 </file>
 
 <file path=customXml/itemProps2.xml><?xml version="1.0" encoding="utf-8"?>
-<ds:datastoreItem xmlns:ds="http://schemas.openxmlformats.org/officeDocument/2006/customXml" ds:itemID="{66E21516-05B2-4C43-A02A-C3B60C3BF2BC}">
+<ds:datastoreItem xmlns:ds="http://schemas.openxmlformats.org/officeDocument/2006/customXml" ds:itemID="{8963DAE6-1211-4571-AB57-C182C34C27A3}">
   <ds:schemaRefs>
     <ds:schemaRef ds:uri="http://schemas.openxmlformats.org/officeDocument/2006/bibliography"/>
   </ds:schemaRefs>

</xml_diff>

<commit_message>
Updated package-infos; deleted test-case that used the database
</commit_message>
<xml_diff>
--- a/doc/Protokoll.docx
+++ b/doc/Protokoll.docx
@@ -3695,23 +3695,13 @@
                                   </w:sdtPr>
                                   <w:sdtEndPr/>
                                   <w:sdtContent>
-                                    <w:proofErr w:type="spellStart"/>
                                     <w:r>
                                       <w:rPr>
                                         <w:color w:val="5B9BD5" w:themeColor="accent1"/>
                                         <w:sz w:val="26"/>
                                         <w:szCs w:val="26"/>
                                       </w:rPr>
-                                      <w:t>Hampl</w:t>
-                                    </w:r>
-                                    <w:proofErr w:type="spellEnd"/>
-                                    <w:r>
-                                      <w:rPr>
-                                        <w:color w:val="5B9BD5" w:themeColor="accent1"/>
-                                        <w:sz w:val="26"/>
-                                        <w:szCs w:val="26"/>
-                                      </w:rPr>
-                                      <w:t xml:space="preserve"> &amp; Kritzl</w:t>
+                                      <w:t>Hampl &amp; Kritzl</w:t>
                                     </w:r>
                                   </w:sdtContent>
                                 </w:sdt>
@@ -3807,23 +3797,13 @@
                             </w:sdtPr>
                             <w:sdtEndPr/>
                             <w:sdtContent>
-                              <w:proofErr w:type="spellStart"/>
                               <w:r>
                                 <w:rPr>
                                   <w:color w:val="5B9BD5" w:themeColor="accent1"/>
                                   <w:sz w:val="26"/>
                                   <w:szCs w:val="26"/>
                                 </w:rPr>
-                                <w:t>Hampl</w:t>
-                              </w:r>
-                              <w:proofErr w:type="spellEnd"/>
-                              <w:r>
-                                <w:rPr>
-                                  <w:color w:val="5B9BD5" w:themeColor="accent1"/>
-                                  <w:sz w:val="26"/>
-                                  <w:szCs w:val="26"/>
-                                </w:rPr>
-                                <w:t xml:space="preserve"> &amp; Kritzl</w:t>
+                                <w:t>Hampl &amp; Kritzl</w:t>
                               </w:r>
                             </w:sdtContent>
                           </w:sdt>
@@ -4013,18 +3993,8 @@
                                         <w:sz w:val="36"/>
                                         <w:szCs w:val="36"/>
                                       </w:rPr>
-                                      <w:t xml:space="preserve">A05 - </w:t>
+                                      <w:t>A05 - Metadata</w:t>
                                     </w:r>
-                                    <w:proofErr w:type="spellStart"/>
-                                    <w:r>
-                                      <w:rPr>
-                                        <w:color w:val="404040" w:themeColor="text1" w:themeTint="BF"/>
-                                        <w:sz w:val="36"/>
-                                        <w:szCs w:val="36"/>
-                                      </w:rPr>
-                                      <w:t>Metadata</w:t>
-                                    </w:r>
-                                    <w:proofErr w:type="spellEnd"/>
                                   </w:sdtContent>
                                 </w:sdt>
                               </w:p>
@@ -4120,18 +4090,8 @@
                                   <w:sz w:val="36"/>
                                   <w:szCs w:val="36"/>
                                 </w:rPr>
-                                <w:t xml:space="preserve">A05 - </w:t>
+                                <w:t>A05 - Metadata</w:t>
                               </w:r>
-                              <w:proofErr w:type="spellStart"/>
-                              <w:r>
-                                <w:rPr>
-                                  <w:color w:val="404040" w:themeColor="text1" w:themeTint="BF"/>
-                                  <w:sz w:val="36"/>
-                                  <w:szCs w:val="36"/>
-                                </w:rPr>
-                                <w:t>Metadata</w:t>
-                              </w:r>
-                              <w:proofErr w:type="spellEnd"/>
                             </w:sdtContent>
                           </w:sdt>
                         </w:p>
@@ -5719,9 +5679,19 @@
           <w:szCs w:val="24"/>
           <w:lang w:eastAsia="de-AT"/>
         </w:rPr>
-        <w:t xml:space="preserve">Erstelle ein Java-Programm, </w:t>
+        <w:t>Erstelle ein Java-Programm, dass Connection-Parameter und einen Datenbanknamen auf der Kommandozeile entgegennimmt und die Struktur der Datenbank als EER-Diagramm und Relationenmodell ausgibt (in Dateien geeigneten Formats, also z.B. PNG für das EER und TXT für das RM)</w:t>
       </w:r>
-      <w:proofErr w:type="gramStart"/>
+    </w:p>
+    <w:p>
+      <w:pPr>
+        <w:spacing w:before="100" w:beforeAutospacing="1" w:after="100" w:afterAutospacing="1" w:line="240" w:lineRule="auto"/>
+        <w:rPr>
+          <w:rFonts w:ascii="Times New Roman" w:eastAsia="Times New Roman" w:hAnsi="Times New Roman" w:cs="Times New Roman"/>
+          <w:sz w:val="24"/>
+          <w:szCs w:val="24"/>
+          <w:lang w:eastAsia="de-AT"/>
+        </w:rPr>
+      </w:pPr>
       <w:r>
         <w:rPr>
           <w:rFonts w:ascii="Times New Roman" w:eastAsia="Times New Roman" w:hAnsi="Times New Roman" w:cs="Times New Roman"/>
@@ -5729,9 +5699,19 @@
           <w:szCs w:val="24"/>
           <w:lang w:eastAsia="de-AT"/>
         </w:rPr>
-        <w:t>dass</w:t>
+        <w:t>Verwende dazu u.A. das ResultSetMetaData-Interface, das Methoden zur Bestimmung von Metadaten zur Verfügung stellt.</w:t>
       </w:r>
-      <w:proofErr w:type="gramEnd"/>
+    </w:p>
+    <w:p>
+      <w:pPr>
+        <w:spacing w:before="100" w:beforeAutospacing="1" w:after="100" w:afterAutospacing="1" w:line="240" w:lineRule="auto"/>
+        <w:rPr>
+          <w:rFonts w:ascii="Times New Roman" w:eastAsia="Times New Roman" w:hAnsi="Times New Roman" w:cs="Times New Roman"/>
+          <w:sz w:val="24"/>
+          <w:szCs w:val="24"/>
+          <w:lang w:eastAsia="de-AT"/>
+        </w:rPr>
+      </w:pPr>
       <w:r>
         <w:rPr>
           <w:rFonts w:ascii="Times New Roman" w:eastAsia="Times New Roman" w:hAnsi="Times New Roman" w:cs="Times New Roman"/>
@@ -5739,127 +5719,7 @@
           <w:szCs w:val="24"/>
           <w:lang w:eastAsia="de-AT"/>
         </w:rPr>
-        <w:t xml:space="preserve"> Connection-Parameter und einen Datenbanknamen auf der Kommandozeile entgegennimmt und die Struktur der Datenbank als EER-Diagramm und </w:t>
-      </w:r>
-      <w:proofErr w:type="spellStart"/>
-      <w:r>
-        <w:rPr>
-          <w:rFonts w:ascii="Times New Roman" w:eastAsia="Times New Roman" w:hAnsi="Times New Roman" w:cs="Times New Roman"/>
-          <w:sz w:val="24"/>
-          <w:szCs w:val="24"/>
-          <w:lang w:eastAsia="de-AT"/>
-        </w:rPr>
-        <w:t>Relationenmodell</w:t>
-      </w:r>
-      <w:proofErr w:type="spellEnd"/>
-      <w:r>
-        <w:rPr>
-          <w:rFonts w:ascii="Times New Roman" w:eastAsia="Times New Roman" w:hAnsi="Times New Roman" w:cs="Times New Roman"/>
-          <w:sz w:val="24"/>
-          <w:szCs w:val="24"/>
-          <w:lang w:eastAsia="de-AT"/>
-        </w:rPr>
-        <w:t xml:space="preserve"> ausgibt (in Dateien geeigneten Formats, also z.B. PNG für das EER und TXT für das RM)</w:t>
-      </w:r>
-    </w:p>
-    <w:p>
-      <w:pPr>
-        <w:spacing w:before="100" w:beforeAutospacing="1" w:after="100" w:afterAutospacing="1" w:line="240" w:lineRule="auto"/>
-        <w:rPr>
-          <w:rFonts w:ascii="Times New Roman" w:eastAsia="Times New Roman" w:hAnsi="Times New Roman" w:cs="Times New Roman"/>
-          <w:sz w:val="24"/>
-          <w:szCs w:val="24"/>
-          <w:lang w:eastAsia="de-AT"/>
-        </w:rPr>
-      </w:pPr>
-      <w:r>
-        <w:rPr>
-          <w:rFonts w:ascii="Times New Roman" w:eastAsia="Times New Roman" w:hAnsi="Times New Roman" w:cs="Times New Roman"/>
-          <w:sz w:val="24"/>
-          <w:szCs w:val="24"/>
-          <w:lang w:eastAsia="de-AT"/>
-        </w:rPr>
-        <w:t xml:space="preserve">Verwende dazu </w:t>
-      </w:r>
-      <w:proofErr w:type="spellStart"/>
-      <w:r>
-        <w:rPr>
-          <w:rFonts w:ascii="Times New Roman" w:eastAsia="Times New Roman" w:hAnsi="Times New Roman" w:cs="Times New Roman"/>
-          <w:sz w:val="24"/>
-          <w:szCs w:val="24"/>
-          <w:lang w:eastAsia="de-AT"/>
-        </w:rPr>
-        <w:t>u.A.</w:t>
-      </w:r>
-      <w:proofErr w:type="spellEnd"/>
-      <w:r>
-        <w:rPr>
-          <w:rFonts w:ascii="Times New Roman" w:eastAsia="Times New Roman" w:hAnsi="Times New Roman" w:cs="Times New Roman"/>
-          <w:sz w:val="24"/>
-          <w:szCs w:val="24"/>
-          <w:lang w:eastAsia="de-AT"/>
-        </w:rPr>
-        <w:t xml:space="preserve"> das </w:t>
-      </w:r>
-      <w:proofErr w:type="spellStart"/>
-      <w:r>
-        <w:rPr>
-          <w:rFonts w:ascii="Times New Roman" w:eastAsia="Times New Roman" w:hAnsi="Times New Roman" w:cs="Times New Roman"/>
-          <w:sz w:val="24"/>
-          <w:szCs w:val="24"/>
-          <w:lang w:eastAsia="de-AT"/>
-        </w:rPr>
-        <w:t>ResultSetMetaData</w:t>
-      </w:r>
-      <w:proofErr w:type="spellEnd"/>
-      <w:r>
-        <w:rPr>
-          <w:rFonts w:ascii="Times New Roman" w:eastAsia="Times New Roman" w:hAnsi="Times New Roman" w:cs="Times New Roman"/>
-          <w:sz w:val="24"/>
-          <w:szCs w:val="24"/>
-          <w:lang w:eastAsia="de-AT"/>
-        </w:rPr>
-        <w:t>-Interface, das Methoden zur Bestimmung von Metadaten zur Verfügung stellt.</w:t>
-      </w:r>
-    </w:p>
-    <w:p>
-      <w:pPr>
-        <w:spacing w:before="100" w:beforeAutospacing="1" w:after="100" w:afterAutospacing="1" w:line="240" w:lineRule="auto"/>
-        <w:rPr>
-          <w:rFonts w:ascii="Times New Roman" w:eastAsia="Times New Roman" w:hAnsi="Times New Roman" w:cs="Times New Roman"/>
-          <w:sz w:val="24"/>
-          <w:szCs w:val="24"/>
-          <w:lang w:eastAsia="de-AT"/>
-        </w:rPr>
-      </w:pPr>
-      <w:r>
-        <w:rPr>
-          <w:rFonts w:ascii="Times New Roman" w:eastAsia="Times New Roman" w:hAnsi="Times New Roman" w:cs="Times New Roman"/>
-          <w:sz w:val="24"/>
-          <w:szCs w:val="24"/>
-          <w:lang w:eastAsia="de-AT"/>
-        </w:rPr>
-        <w:t xml:space="preserve">Zum Zeichnen des EER-Diagramms kann eine beliebige Technik eingesetzt werden für die Java-Bibliotheken zur Verfügung stehen: Swing, HTML5, eine </w:t>
-      </w:r>
-      <w:proofErr w:type="spellStart"/>
-      <w:r>
-        <w:rPr>
-          <w:rFonts w:ascii="Times New Roman" w:eastAsia="Times New Roman" w:hAnsi="Times New Roman" w:cs="Times New Roman"/>
-          <w:sz w:val="24"/>
-          <w:szCs w:val="24"/>
-          <w:lang w:eastAsia="de-AT"/>
-        </w:rPr>
-        <w:t>WebAPI</w:t>
-      </w:r>
-      <w:proofErr w:type="spellEnd"/>
-      <w:r>
-        <w:rPr>
-          <w:rFonts w:ascii="Times New Roman" w:eastAsia="Times New Roman" w:hAnsi="Times New Roman" w:cs="Times New Roman"/>
-          <w:sz w:val="24"/>
-          <w:szCs w:val="24"/>
-          <w:lang w:eastAsia="de-AT"/>
-        </w:rPr>
-        <w:t>, ... . Externe Programme dürfen nur soweit verwendet werden, als sich diese plattformunabhängig auf gleiche Weise ohne Aufwand (sowohl technisch als auch lizenzrechtlich!) einfach nutzen lassen. (also z.B. ein Visio-File generieren ist nicht ok, SVG ist ok, da für alle Plattformen geeignete Werkzeuge zur Verfügung stehen)</w:t>
+        <w:t>Zum Zeichnen des EER-Diagramms kann eine beliebige Technik eingesetzt werden für die Java-Bibliotheken zur Verfügung stehen: Swing, HTML5, eine WebAPI, ... . Externe Programme dürfen nur soweit verwendet werden, als sich diese plattformunabhängig auf gleiche Weise ohne Aufwand (sowohl technisch als auch lizenzrechtlich!) einfach nutzen lassen. (also z.B. ein Visio-File generieren ist nicht ok, SVG ist ok, da für alle Plattformen geeignete Werkzeuge zur Verfügung stehen)</w:t>
       </w:r>
     </w:p>
     <w:p>
@@ -5943,27 +5803,7 @@
           <w:szCs w:val="24"/>
           <w:lang w:eastAsia="de-AT"/>
         </w:rPr>
-        <w:t xml:space="preserve">korrekte Syntax nach Chen, </w:t>
-      </w:r>
-      <w:proofErr w:type="spellStart"/>
-      <w:r>
-        <w:rPr>
-          <w:rFonts w:ascii="Times New Roman" w:eastAsia="Times New Roman" w:hAnsi="Times New Roman" w:cs="Times New Roman"/>
-          <w:sz w:val="24"/>
-          <w:szCs w:val="24"/>
-          <w:lang w:eastAsia="de-AT"/>
-        </w:rPr>
-        <w:t>MinMax</w:t>
-      </w:r>
-      <w:proofErr w:type="spellEnd"/>
-      <w:r>
-        <w:rPr>
-          <w:rFonts w:ascii="Times New Roman" w:eastAsia="Times New Roman" w:hAnsi="Times New Roman" w:cs="Times New Roman"/>
-          <w:sz w:val="24"/>
-          <w:szCs w:val="24"/>
-          <w:lang w:eastAsia="de-AT"/>
-        </w:rPr>
-        <w:t xml:space="preserve"> oder IDEFIX</w:t>
+        <w:t>korrekte Syntax nach Chen, MinMax oder IDEFIX</w:t>
       </w:r>
     </w:p>
     <w:p>
@@ -6059,27 +5899,7 @@
           <w:szCs w:val="24"/>
           <w:lang w:eastAsia="de-AT"/>
         </w:rPr>
-        <w:t xml:space="preserve">Beziehungen zwischen den Tabellen inklusive </w:t>
-      </w:r>
-      <w:proofErr w:type="spellStart"/>
-      <w:r>
-        <w:rPr>
-          <w:rFonts w:ascii="Times New Roman" w:eastAsia="Times New Roman" w:hAnsi="Times New Roman" w:cs="Times New Roman"/>
-          <w:sz w:val="24"/>
-          <w:szCs w:val="24"/>
-          <w:lang w:eastAsia="de-AT"/>
-        </w:rPr>
-        <w:t>Kardinalitäten</w:t>
-      </w:r>
-      <w:proofErr w:type="spellEnd"/>
-      <w:r>
-        <w:rPr>
-          <w:rFonts w:ascii="Times New Roman" w:eastAsia="Times New Roman" w:hAnsi="Times New Roman" w:cs="Times New Roman"/>
-          <w:sz w:val="24"/>
-          <w:szCs w:val="24"/>
-          <w:lang w:eastAsia="de-AT"/>
-        </w:rPr>
-        <w:t xml:space="preserve"> soweit durch Fremdschlüssel nachvollziehbar. Sind mehrere Interpretationen möglich, so ist nur ein (beliebiger) Fall umzusetzen: 1:n, 1:n schwach, 1:1</w:t>
+        <w:t>Beziehungen zwischen den Tabellen inklusive Kardinalitäten soweit durch Fremdschlüssel nachvollziehbar. Sind mehrere Interpretationen möglich, so ist nur ein (beliebiger) Fall umzusetzen: 1:n, 1:n schwach, 1:1</w:t>
       </w:r>
     </w:p>
     <w:p>
@@ -6096,7 +5916,6 @@
           <w:lang w:eastAsia="de-AT"/>
         </w:rPr>
       </w:pPr>
-      <w:proofErr w:type="spellStart"/>
       <w:r>
         <w:rPr>
           <w:rFonts w:ascii="Times New Roman" w:eastAsia="Times New Roman" w:hAnsi="Times New Roman" w:cs="Times New Roman"/>
@@ -6104,17 +5923,7 @@
           <w:szCs w:val="24"/>
           <w:lang w:eastAsia="de-AT"/>
         </w:rPr>
-        <w:t>Kardinalitäten</w:t>
-      </w:r>
-      <w:proofErr w:type="spellEnd"/>
-      <w:r>
-        <w:rPr>
-          <w:rFonts w:ascii="Times New Roman" w:eastAsia="Times New Roman" w:hAnsi="Times New Roman" w:cs="Times New Roman"/>
-          <w:sz w:val="24"/>
-          <w:szCs w:val="24"/>
-          <w:lang w:eastAsia="de-AT"/>
-        </w:rPr>
-        <w:t> </w:t>
+        <w:t>Kardinalitäten </w:t>
       </w:r>
     </w:p>
     <w:p>
@@ -6495,7 +6304,6 @@
                 <w:szCs w:val="24"/>
               </w:rPr>
             </w:pPr>
-            <w:proofErr w:type="spellStart"/>
             <w:r>
               <w:rPr>
                 <w:b/>
@@ -6504,7 +6312,6 @@
               </w:rPr>
               <w:t>Hampl</w:t>
             </w:r>
-            <w:proofErr w:type="spellEnd"/>
           </w:p>
         </w:tc>
         <w:tc>
@@ -6643,7 +6450,6 @@
                 <w:szCs w:val="24"/>
               </w:rPr>
             </w:pPr>
-            <w:proofErr w:type="spellStart"/>
             <w:r>
               <w:rPr>
                 <w:sz w:val="24"/>
@@ -6651,7 +6457,6 @@
               </w:rPr>
               <w:t>Hampl</w:t>
             </w:r>
-            <w:proofErr w:type="spellEnd"/>
           </w:p>
         </w:tc>
         <w:tc>
@@ -6782,7 +6587,6 @@
                 <w:szCs w:val="24"/>
               </w:rPr>
             </w:pPr>
-            <w:proofErr w:type="spellStart"/>
             <w:r>
               <w:rPr>
                 <w:sz w:val="24"/>
@@ -6790,7 +6594,6 @@
               </w:rPr>
               <w:t>Hampl</w:t>
             </w:r>
-            <w:proofErr w:type="spellEnd"/>
           </w:p>
         </w:tc>
         <w:tc>
@@ -6921,7 +6724,6 @@
                 <w:szCs w:val="24"/>
               </w:rPr>
             </w:pPr>
-            <w:proofErr w:type="spellStart"/>
             <w:r>
               <w:rPr>
                 <w:sz w:val="24"/>
@@ -6929,7 +6731,6 @@
               </w:rPr>
               <w:t>Hampl</w:t>
             </w:r>
-            <w:proofErr w:type="spellEnd"/>
           </w:p>
         </w:tc>
         <w:tc>
@@ -8031,7 +7832,6 @@
                 <w:szCs w:val="24"/>
               </w:rPr>
             </w:pPr>
-            <w:proofErr w:type="spellStart"/>
             <w:r>
               <w:rPr>
                 <w:b/>
@@ -8040,7 +7840,6 @@
               </w:rPr>
               <w:t>Hampl</w:t>
             </w:r>
-            <w:proofErr w:type="spellEnd"/>
           </w:p>
         </w:tc>
         <w:tc>
@@ -8171,7 +7970,6 @@
                 <w:szCs w:val="24"/>
               </w:rPr>
             </w:pPr>
-            <w:proofErr w:type="spellStart"/>
             <w:r>
               <w:rPr>
                 <w:sz w:val="24"/>
@@ -8179,7 +7977,6 @@
               </w:rPr>
               <w:t>Hampl</w:t>
             </w:r>
-            <w:proofErr w:type="spellEnd"/>
           </w:p>
         </w:tc>
         <w:tc>
@@ -8310,7 +8107,6 @@
                 <w:szCs w:val="24"/>
               </w:rPr>
             </w:pPr>
-            <w:proofErr w:type="spellStart"/>
             <w:r>
               <w:rPr>
                 <w:sz w:val="24"/>
@@ -8318,7 +8114,6 @@
               </w:rPr>
               <w:t>Hampl</w:t>
             </w:r>
-            <w:proofErr w:type="spellEnd"/>
           </w:p>
         </w:tc>
         <w:tc>
@@ -8445,7 +8240,6 @@
                 <w:szCs w:val="24"/>
               </w:rPr>
             </w:pPr>
-            <w:proofErr w:type="spellStart"/>
             <w:r>
               <w:rPr>
                 <w:b/>
@@ -8454,7 +8248,6 @@
               </w:rPr>
               <w:t>Hampl</w:t>
             </w:r>
-            <w:proofErr w:type="spellEnd"/>
           </w:p>
         </w:tc>
         <w:tc>
@@ -8594,7 +8387,6 @@
                 <w:szCs w:val="24"/>
               </w:rPr>
             </w:pPr>
-            <w:proofErr w:type="spellStart"/>
             <w:r>
               <w:rPr>
                 <w:sz w:val="24"/>
@@ -8602,7 +8394,6 @@
               </w:rPr>
               <w:t>Hampl</w:t>
             </w:r>
-            <w:proofErr w:type="spellEnd"/>
           </w:p>
         </w:tc>
         <w:tc>
@@ -9040,7 +8831,6 @@
                 <w:szCs w:val="24"/>
               </w:rPr>
             </w:pPr>
-            <w:proofErr w:type="spellStart"/>
             <w:r>
               <w:rPr>
                 <w:b/>
@@ -9049,7 +8839,6 @@
               </w:rPr>
               <w:t>Exception</w:t>
             </w:r>
-            <w:proofErr w:type="spellEnd"/>
             <w:r>
               <w:rPr>
                 <w:b/>
@@ -9183,58 +8972,46 @@
                 <w:szCs w:val="24"/>
               </w:rPr>
             </w:pPr>
-            <w:proofErr w:type="spellStart"/>
             <w:r>
               <w:rPr>
                 <w:b/>
                 <w:sz w:val="24"/>
                 <w:szCs w:val="24"/>
               </w:rPr>
-              <w:t>Build</w:t>
-            </w:r>
-            <w:proofErr w:type="spellEnd"/>
+              <w:t>Build-Aut</w:t>
+            </w:r>
             <w:r>
               <w:rPr>
                 <w:b/>
                 <w:sz w:val="24"/>
                 <w:szCs w:val="24"/>
               </w:rPr>
-              <w:t>-Aut</w:t>
-            </w:r>
-            <w:r>
+              <w:t>omation</w:t>
+            </w:r>
+          </w:p>
+        </w:tc>
+        <w:tc>
+          <w:tcPr>
+            <w:tcW w:w="1495" w:type="dxa"/>
+          </w:tcPr>
+          <w:p>
+            <w:pPr>
+              <w:pStyle w:val="KeinLeerraum"/>
+              <w:jc w:val="center"/>
               <w:rPr>
                 <w:b/>
                 <w:sz w:val="24"/>
                 <w:szCs w:val="24"/>
               </w:rPr>
-              <w:t>omation</w:t>
-            </w:r>
-          </w:p>
-        </w:tc>
-        <w:tc>
-          <w:tcPr>
-            <w:tcW w:w="1495" w:type="dxa"/>
-          </w:tcPr>
-          <w:p>
-            <w:pPr>
-              <w:pStyle w:val="KeinLeerraum"/>
-              <w:jc w:val="center"/>
+            </w:pPr>
+            <w:r>
               <w:rPr>
                 <w:b/>
                 <w:sz w:val="24"/>
                 <w:szCs w:val="24"/>
               </w:rPr>
-            </w:pPr>
-            <w:proofErr w:type="spellStart"/>
-            <w:r>
-              <w:rPr>
-                <w:b/>
-                <w:sz w:val="24"/>
-                <w:szCs w:val="24"/>
-              </w:rPr>
               <w:t>Hampl</w:t>
             </w:r>
-            <w:proofErr w:type="spellEnd"/>
           </w:p>
         </w:tc>
         <w:tc>
@@ -9352,23 +9129,13 @@
                 <w:szCs w:val="24"/>
               </w:rPr>
             </w:pPr>
-            <w:proofErr w:type="spellStart"/>
             <w:r>
               <w:rPr>
                 <w:b/>
                 <w:sz w:val="24"/>
                 <w:szCs w:val="24"/>
               </w:rPr>
-              <w:t>Hampl</w:t>
-            </w:r>
-            <w:proofErr w:type="spellEnd"/>
-            <w:r>
-              <w:rPr>
-                <w:b/>
-                <w:sz w:val="24"/>
-                <w:szCs w:val="24"/>
-              </w:rPr>
-              <w:t>/Kritzl</w:t>
+              <w:t>Hampl/Kritzl</w:t>
             </w:r>
           </w:p>
         </w:tc>
@@ -9669,18 +9436,8 @@
                 <w:sz w:val="24"/>
                 <w:szCs w:val="24"/>
               </w:rPr>
-              <w:t>Kritzl/</w:t>
-            </w:r>
-            <w:proofErr w:type="spellStart"/>
-            <w:r>
-              <w:rPr>
-                <w:b/>
-                <w:sz w:val="24"/>
-                <w:szCs w:val="24"/>
-              </w:rPr>
-              <w:t>Hampl</w:t>
-            </w:r>
-            <w:proofErr w:type="spellEnd"/>
+              <w:t>Kritzl/Hampl</w:t>
+            </w:r>
           </w:p>
         </w:tc>
         <w:tc>
@@ -9757,7 +9514,6 @@
                 <w:szCs w:val="24"/>
               </w:rPr>
             </w:pPr>
-            <w:proofErr w:type="spellStart"/>
             <w:r>
               <w:rPr>
                 <w:sz w:val="24"/>
@@ -9765,7 +9521,6 @@
               </w:rPr>
               <w:t>JavaDoc</w:t>
             </w:r>
-            <w:proofErr w:type="spellEnd"/>
           </w:p>
         </w:tc>
         <w:tc>
@@ -9786,17 +9541,8 @@
                 <w:sz w:val="24"/>
                 <w:szCs w:val="24"/>
               </w:rPr>
-              <w:t>Kritzl/</w:t>
-            </w:r>
-            <w:proofErr w:type="spellStart"/>
-            <w:r>
-              <w:rPr>
-                <w:sz w:val="24"/>
-                <w:szCs w:val="24"/>
-              </w:rPr>
-              <w:t>Hampl</w:t>
-            </w:r>
-            <w:proofErr w:type="spellEnd"/>
+              <w:t>Kritzl/Hampl</w:t>
+            </w:r>
           </w:p>
         </w:tc>
         <w:tc>
@@ -9910,17 +9656,8 @@
                 <w:sz w:val="24"/>
                 <w:szCs w:val="24"/>
               </w:rPr>
-              <w:t>Kritzl/</w:t>
-            </w:r>
-            <w:proofErr w:type="spellStart"/>
-            <w:r>
-              <w:rPr>
-                <w:sz w:val="24"/>
-                <w:szCs w:val="24"/>
-              </w:rPr>
-              <w:t>Hampl</w:t>
-            </w:r>
-            <w:proofErr w:type="spellEnd"/>
+              <w:t>Kritzl/Hampl</w:t>
+            </w:r>
           </w:p>
         </w:tc>
         <w:tc>
@@ -10046,23 +9783,7 @@
           <w:sz w:val="24"/>
           <w:szCs w:val="24"/>
         </w:rPr>
-        <w:t>Das UML-Diagramm wurde mit dem Programm „</w:t>
-      </w:r>
-      <w:proofErr w:type="spellStart"/>
-      <w:r>
-        <w:rPr>
-          <w:sz w:val="24"/>
-          <w:szCs w:val="24"/>
-        </w:rPr>
-        <w:t>Astah</w:t>
-      </w:r>
-      <w:proofErr w:type="spellEnd"/>
-      <w:r>
-        <w:rPr>
-          <w:sz w:val="24"/>
-          <w:szCs w:val="24"/>
-        </w:rPr>
-        <w:t>“ erstellt.</w:t>
+        <w:t>Das UML-Diagramm wurde mit dem Programm „Astah“ erstellt.</w:t>
       </w:r>
     </w:p>
     <w:p>
@@ -10182,7 +9903,6 @@
         </w:rPr>
         <w:t xml:space="preserve">Das Package </w:t>
       </w:r>
-      <w:proofErr w:type="spellStart"/>
       <w:r>
         <w:rPr>
           <w:rFonts w:ascii="Courier New" w:hAnsi="Courier New" w:cs="Courier New"/>
@@ -10192,26 +9912,11 @@
         </w:rPr>
         <w:t>structure</w:t>
       </w:r>
-      <w:proofErr w:type="spellEnd"/>
       <w:r>
         <w:rPr>
           <w:lang w:val="de-DE"/>
         </w:rPr>
-        <w:t xml:space="preserve"> stellt eine Datenbank und deren Inhalte in einer objektorientierten Form dar. Damit ist die Datenbank, deren Tabellen, deren Attribute und deren Eigenschaften wie Primary, Unique und Not Null genauso wie die </w:t>
-      </w:r>
-      <w:proofErr w:type="spellStart"/>
-      <w:r>
-        <w:rPr>
-          <w:lang w:val="de-DE"/>
-        </w:rPr>
-        <w:t>Foreign</w:t>
-      </w:r>
-      <w:proofErr w:type="spellEnd"/>
-      <w:r>
-        <w:rPr>
-          <w:lang w:val="de-DE"/>
-        </w:rPr>
-        <w:t xml:space="preserve"> Keys der Attribute gespeichert. Dadurch kann sehr einfach auf die einzelnen Eigenschaften zugegriffen werden und nicht immer umständlich direkt mit der Datenbank kommunizieren zu müssen.</w:t>
+        <w:t xml:space="preserve"> stellt eine Datenbank und deren Inhalte in einer objektorientierten Form dar. Damit ist die Datenbank, deren Tabellen, deren Attribute und deren Eigenschaften wie Primary, Unique und Not Null genauso wie die Foreign Keys der Attribute gespeichert. Dadurch kann sehr einfach auf die einzelnen Eigenschaften zugegriffen werden und nicht immer umständlich direkt mit der Datenbank kommunizieren zu müssen.</w:t>
       </w:r>
     </w:p>
     <w:p>
@@ -10255,7 +9960,6 @@
         </w:rPr>
         <w:t xml:space="preserve">Das Package </w:t>
       </w:r>
-      <w:proofErr w:type="spellStart"/>
       <w:r>
         <w:rPr>
           <w:rFonts w:ascii="Courier New" w:hAnsi="Courier New" w:cs="Courier New"/>
@@ -10265,14 +9969,12 @@
         </w:rPr>
         <w:t>source</w:t>
       </w:r>
-      <w:proofErr w:type="spellEnd"/>
       <w:r>
         <w:rPr>
           <w:lang w:val="de-DE"/>
         </w:rPr>
         <w:t xml:space="preserve"> ist für die Verbindung zu den verschiedenen Datenbanken zuständig. Dabei wurde eine Abstract-Factory angewendet, um einfach neue Datenbankverbindungen oder allgemein Verbindungen die eine </w:t>
       </w:r>
-      <w:proofErr w:type="spellStart"/>
       <w:r>
         <w:rPr>
           <w:rFonts w:ascii="Courier New" w:hAnsi="Courier New" w:cs="Courier New"/>
@@ -10282,7 +9984,6 @@
         </w:rPr>
         <w:t>java.sql.Connection</w:t>
       </w:r>
-      <w:proofErr w:type="spellEnd"/>
       <w:r>
         <w:rPr>
           <w:lang w:val="de-DE"/>
@@ -10337,7 +10038,6 @@
         </w:rPr>
         <w:t xml:space="preserve">Die Klasse </w:t>
       </w:r>
-      <w:proofErr w:type="spellStart"/>
       <w:r>
         <w:rPr>
           <w:rFonts w:ascii="Courier New" w:hAnsi="Courier New" w:cs="Courier New"/>
@@ -10347,14 +10047,12 @@
         </w:rPr>
         <w:t>DatabaseMapper</w:t>
       </w:r>
-      <w:proofErr w:type="spellEnd"/>
       <w:r>
         <w:rPr>
           <w:lang w:val="de-DE"/>
         </w:rPr>
         <w:t xml:space="preserve"> ist für die Umsetzung der Daten der Datenbank in die objektorientierte Form des Packages </w:t>
       </w:r>
-      <w:proofErr w:type="spellStart"/>
       <w:r>
         <w:rPr>
           <w:rFonts w:ascii="Courier New" w:hAnsi="Courier New" w:cs="Courier New"/>
@@ -10364,7 +10062,6 @@
         </w:rPr>
         <w:t>source</w:t>
       </w:r>
-      <w:proofErr w:type="spellEnd"/>
       <w:r>
         <w:rPr>
           <w:rFonts w:ascii="Courier New" w:hAnsi="Courier New" w:cs="Courier New"/>
@@ -10451,21 +10148,7 @@
         <w:rPr>
           <w:rFonts w:eastAsiaTheme="majorEastAsia"/>
         </w:rPr>
-        <w:t xml:space="preserve">Hirbei wurde das </w:t>
-      </w:r>
-      <w:proofErr w:type="spellStart"/>
-      <w:r>
-        <w:rPr>
-          <w:rFonts w:eastAsiaTheme="majorEastAsia"/>
-        </w:rPr>
-        <w:t>Strategy</w:t>
-      </w:r>
-      <w:proofErr w:type="spellEnd"/>
-      <w:r>
-        <w:rPr>
-          <w:rFonts w:eastAsiaTheme="majorEastAsia"/>
-        </w:rPr>
-        <w:t xml:space="preserve">-Pattern angewendet, um ohne weiteres neue Ausgabemöglichkeiten zu implementieren. </w:t>
+        <w:t xml:space="preserve">Hirbei wurde das Strategy-Pattern angewendet, um ohne weiteres neue Ausgabemöglichkeiten zu implementieren. </w:t>
       </w:r>
       <w:r>
         <w:rPr>
@@ -10611,7 +10294,6 @@
         </w:rPr>
         <w:t xml:space="preserve">gibt aufgrund des gewünschten Formats das richtige </w:t>
       </w:r>
-      <w:proofErr w:type="spellStart"/>
       <w:r>
         <w:rPr>
           <w:rFonts w:ascii="Courier New" w:hAnsi="Courier New" w:cs="Courier New"/>
@@ -10621,7 +10303,6 @@
         </w:rPr>
         <w:t>Exportable</w:t>
       </w:r>
-      <w:proofErr w:type="spellEnd"/>
       <w:r>
         <w:rPr>
           <w:rFonts w:cs="Courier New"/>
@@ -10666,21 +10347,7 @@
         <w:rPr>
           <w:lang w:val="de-DE"/>
         </w:rPr>
-        <w:t xml:space="preserve">Ist Startpunkt der Applikation und betreibt das </w:t>
-      </w:r>
-      <w:proofErr w:type="spellStart"/>
-      <w:r>
-        <w:rPr>
-          <w:lang w:val="de-DE"/>
-        </w:rPr>
-        <w:t>Exception</w:t>
-      </w:r>
-      <w:proofErr w:type="spellEnd"/>
-      <w:r>
-        <w:rPr>
-          <w:lang w:val="de-DE"/>
-        </w:rPr>
-        <w:t>-Handling um dies so spät wie möglich verwalten zu können.</w:t>
+        <w:t>Ist Startpunkt der Applikation und betreibt das Exception-Handling um dies so spät wie möglich verwalten zu können.</w:t>
       </w:r>
     </w:p>
     <w:p>
@@ -10843,7 +10510,6 @@
       <w:r>
         <w:t>“ und „</w:t>
       </w:r>
-      <w:proofErr w:type="spellStart"/>
       <w:r>
         <w:rPr>
           <w:rFonts w:ascii="Courier New" w:eastAsiaTheme="minorEastAsia" w:hAnsi="Courier New" w:cs="Courier New"/>
@@ -10853,7 +10519,6 @@
         </w:rPr>
         <w:t>unique</w:t>
       </w:r>
-      <w:proofErr w:type="spellEnd"/>
       <w:r>
         <w:t>“ hinzugefügt.</w:t>
       </w:r>
@@ -10869,7 +10534,6 @@
       <w:r>
         <w:t xml:space="preserve">Die Festlegung der </w:t>
       </w:r>
-      <w:proofErr w:type="spellStart"/>
       <w:r>
         <w:rPr>
           <w:rFonts w:ascii="Courier New" w:eastAsiaTheme="minorEastAsia" w:hAnsi="Courier New" w:cs="Courier New"/>
@@ -10879,7 +10543,6 @@
         </w:rPr>
         <w:t>PrimaryKeys</w:t>
       </w:r>
-      <w:proofErr w:type="spellEnd"/>
       <w:r>
         <w:t xml:space="preserve"> wurde in die Tabelle gehoben und durch eine weitere Liste verwirklicht.</w:t>
       </w:r>
@@ -10907,7 +10570,6 @@
       <w:r>
         <w:t xml:space="preserve">Die Herstellung der Connection wurde durch die </w:t>
       </w:r>
-      <w:proofErr w:type="spellStart"/>
       <w:r>
         <w:rPr>
           <w:rFonts w:ascii="Courier New" w:eastAsiaTheme="minorEastAsia" w:hAnsi="Courier New" w:cs="Courier New"/>
@@ -10917,7 +10579,6 @@
         </w:rPr>
         <w:t>ConnectionFactory</w:t>
       </w:r>
-      <w:proofErr w:type="spellEnd"/>
       <w:r>
         <w:t xml:space="preserve"> verbessert.</w:t>
       </w:r>
@@ -10933,7 +10594,6 @@
       <w:r>
         <w:t xml:space="preserve">Durch die </w:t>
       </w:r>
-      <w:proofErr w:type="spellStart"/>
       <w:r>
         <w:rPr>
           <w:rFonts w:ascii="Courier New" w:eastAsiaTheme="minorEastAsia" w:hAnsi="Courier New" w:cs="Courier New"/>
@@ -10943,7 +10603,6 @@
         </w:rPr>
         <w:t>ExportFactory</w:t>
       </w:r>
-      <w:proofErr w:type="spellEnd"/>
       <w:r>
         <w:t xml:space="preserve"> wurde die Ermittlung des richtigen Formats verbessert und dadurch leichter erweiterbar zu machen</w:t>
       </w:r>
@@ -10980,15 +10639,10 @@
       </w:pPr>
       <w:r>
         <w:lastRenderedPageBreak/>
-        <w:t xml:space="preserve">7. Lessons </w:t>
-      </w:r>
-      <w:proofErr w:type="spellStart"/>
-      <w:r>
-        <w:t>learned</w:t>
+        <w:t>7. Lessons learned</w:t>
       </w:r>
       <w:bookmarkEnd w:id="12"/>
       <w:bookmarkEnd w:id="13"/>
-      <w:proofErr w:type="spellEnd"/>
     </w:p>
     <w:p/>
     <w:p>
@@ -11000,15 +10654,7 @@
         </w:numPr>
       </w:pPr>
       <w:r>
-        <w:t xml:space="preserve">Der bessere Umgang mit einer </w:t>
-      </w:r>
-      <w:proofErr w:type="spellStart"/>
-      <w:r>
-        <w:t>jdbc</w:t>
-      </w:r>
-      <w:proofErr w:type="spellEnd"/>
-      <w:r>
-        <w:t>-Verbindung.</w:t>
+        <w:t>Der bessere Umgang mit einer jdbc-Verbindung.</w:t>
       </w:r>
     </w:p>
     <w:p>
@@ -11059,23 +10705,11 @@
     <w:p>
       <w:pPr>
         <w:pStyle w:val="berschrift1"/>
-        <w:rPr>
-          <w:lang w:val="en-US"/>
-        </w:rPr>
       </w:pPr>
       <w:bookmarkStart w:id="14" w:name="_Toc404703953"/>
       <w:bookmarkStart w:id="15" w:name="_Toc410645600"/>
       <w:r>
-        <w:rPr>
-          <w:lang w:val="en-US"/>
-        </w:rPr>
-        <w:t>8</w:t>
-      </w:r>
-      <w:r>
-        <w:rPr>
-          <w:lang w:val="en-US"/>
-        </w:rPr>
-        <w:t>. Quellenangaben</w:t>
+        <w:t>8. Quellenangaben</w:t>
       </w:r>
       <w:bookmarkEnd w:id="14"/>
       <w:bookmarkEnd w:id="15"/>
@@ -11083,20 +10717,142 @@
     <w:p>
       <w:pPr>
         <w:pStyle w:val="KeinLeerraum"/>
-        <w:rPr>
-          <w:sz w:val="24"/>
-          <w:szCs w:val="24"/>
-          <w:lang w:val="en-US"/>
-        </w:rPr>
       </w:pPr>
     </w:p>
     <w:p>
+      <w:pPr>
+        <w:pStyle w:val="KeinLeerraum"/>
+      </w:pPr>
+      <w:r>
+        <w:t>Gradle:</w:t>
+      </w:r>
+    </w:p>
+    <w:p>
+      <w:pPr>
+        <w:pStyle w:val="KeinLeerraum"/>
+        <w:ind w:left="708"/>
+        <w:rPr>
+          <w:rFonts w:eastAsiaTheme="minorHAnsi"/>
+          <w:lang w:eastAsia="en-US"/>
+        </w:rPr>
+      </w:pPr>
+      <w:hyperlink r:id="rId11" w:history="1">
+        <w:r>
+          <w:rPr>
+            <w:rStyle w:val="Hyperlink"/>
+          </w:rPr>
+          <w:t>http://gradle.org/docs/current/userguide/userguide_single.html</w:t>
+        </w:r>
+      </w:hyperlink>
+      <w:r>
+        <w:t xml:space="preserve"> </w:t>
+      </w:r>
+      <w:r>
+        <w:rPr>
+          <w:rFonts w:eastAsiaTheme="minorHAnsi"/>
+          <w:lang w:eastAsia="en-US"/>
+        </w:rPr>
+        <w:t xml:space="preserve">(Autor: </w:t>
+      </w:r>
+      <w:r>
+        <w:rPr>
+          <w:rFonts w:eastAsiaTheme="minorHAnsi"/>
+          <w:lang w:eastAsia="en-US"/>
+        </w:rPr>
+        <w:t>Hans Dockter, Adam Murdoch</w:t>
+      </w:r>
+      <w:r>
+        <w:rPr>
+          <w:rFonts w:eastAsiaTheme="minorHAnsi"/>
+          <w:lang w:eastAsia="en-US"/>
+        </w:rPr>
+        <w:t>, zuletzt abgerufen am 04.02.2015</w:t>
+      </w:r>
+    </w:p>
+    <w:p>
+      <w:pPr>
+        <w:pStyle w:val="KeinLeerraum"/>
+        <w:ind w:left="708"/>
+        <w:rPr>
+          <w:rFonts w:eastAsiaTheme="minorHAnsi"/>
+          <w:lang w:eastAsia="en-US"/>
+        </w:rPr>
+      </w:pPr>
       <w:bookmarkStart w:id="16" w:name="_GoBack"/>
       <w:bookmarkEnd w:id="16"/>
     </w:p>
+    <w:p>
+      <w:pPr>
+        <w:pStyle w:val="KeinLeerraum"/>
+        <w:rPr>
+          <w:rFonts w:eastAsiaTheme="minorHAnsi"/>
+          <w:lang w:eastAsia="en-US"/>
+        </w:rPr>
+      </w:pPr>
+      <w:r>
+        <w:rPr>
+          <w:rFonts w:eastAsiaTheme="minorHAnsi"/>
+          <w:lang w:eastAsia="en-US"/>
+        </w:rPr>
+        <w:t>Graphviz:</w:t>
+      </w:r>
+    </w:p>
+    <w:p>
+      <w:pPr>
+        <w:pStyle w:val="KeinLeerraum"/>
+        <w:ind w:left="705"/>
+        <w:rPr>
+          <w:rFonts w:eastAsiaTheme="minorHAnsi"/>
+          <w:lang w:eastAsia="en-US"/>
+        </w:rPr>
+      </w:pPr>
+      <w:hyperlink r:id="rId12" w:history="1">
+        <w:r>
+          <w:rPr>
+            <w:rStyle w:val="Hyperlink"/>
+            <w:rFonts w:eastAsiaTheme="minorHAnsi"/>
+            <w:lang w:eastAsia="en-US"/>
+          </w:rPr>
+          <w:t>http://www.graphviz.org/Gallery/undirected/ER.html</w:t>
+        </w:r>
+      </w:hyperlink>
+      <w:r>
+        <w:rPr>
+          <w:rFonts w:eastAsiaTheme="minorHAnsi"/>
+          <w:lang w:eastAsia="en-US"/>
+        </w:rPr>
+        <w:t xml:space="preserve"> </w:t>
+      </w:r>
+      <w:r>
+        <w:rPr>
+          <w:rFonts w:eastAsiaTheme="minorHAnsi"/>
+          <w:lang w:eastAsia="en-US"/>
+        </w:rPr>
+        <w:t xml:space="preserve">(Autor: AT&amp;T, </w:t>
+      </w:r>
+      <w:r>
+        <w:rPr>
+          <w:rFonts w:eastAsiaTheme="minorHAnsi"/>
+          <w:lang w:eastAsia="en-US"/>
+        </w:rPr>
+        <w:t>zuletzt abgerufen am 04.02.2015</w:t>
+      </w:r>
+    </w:p>
+    <w:p>
+      <w:pPr>
+        <w:pStyle w:val="copyright"/>
+        <w:rPr>
+          <w:rFonts w:asciiTheme="minorHAnsi" w:eastAsiaTheme="minorHAnsi" w:hAnsiTheme="minorHAnsi" w:cstheme="minorBidi"/>
+          <w:sz w:val="22"/>
+          <w:szCs w:val="22"/>
+          <w:lang w:eastAsia="en-US"/>
+        </w:rPr>
+      </w:pPr>
+    </w:p>
+    <w:p/>
     <w:sectPr>
-      <w:headerReference w:type="default" r:id="rId11"/>
-      <w:footerReference w:type="default" r:id="rId12"/>
+      <w:headerReference w:type="default" r:id="rId13"/>
+      <w:footerReference w:type="default" r:id="rId14"/>
       <w:pgSz w:w="11906" w:h="16838"/>
       <w:pgMar w:top="1417" w:right="1417" w:bottom="1134" w:left="1417" w:header="708" w:footer="708" w:gutter="0"/>
       <w:pgNumType w:start="0"/>
@@ -11139,13 +10895,8 @@
     <w:pPr>
       <w:pStyle w:val="Fuzeile"/>
     </w:pPr>
-    <w:proofErr w:type="spellStart"/>
     <w:r>
-      <w:t>Hampl</w:t>
-    </w:r>
-    <w:proofErr w:type="spellEnd"/>
-    <w:r>
-      <w:t xml:space="preserve"> &amp; Kritzl</w:t>
+      <w:t>Hampl &amp; Kritzl</w:t>
     </w:r>
     <w:r>
       <w:tab/>
@@ -13466,6 +13217,20 @@
       <w:color w:val="2E74B5" w:themeColor="accent1" w:themeShade="BF"/>
     </w:rPr>
   </w:style>
+  <w:style w:type="paragraph" w:customStyle="1" w:styleId="copyright">
+    <w:name w:val="copyright"/>
+    <w:basedOn w:val="Standard"/>
+    <w:rsid w:val="00F30135"/>
+    <w:pPr>
+      <w:spacing w:before="100" w:beforeAutospacing="1" w:after="100" w:afterAutospacing="1" w:line="240" w:lineRule="auto"/>
+    </w:pPr>
+    <w:rPr>
+      <w:rFonts w:ascii="Times New Roman" w:eastAsia="Times New Roman" w:hAnsi="Times New Roman" w:cs="Times New Roman"/>
+      <w:sz w:val="24"/>
+      <w:szCs w:val="24"/>
+      <w:lang w:eastAsia="de-AT"/>
+    </w:rPr>
+  </w:style>
 </w:styles>
 </file>
 
@@ -13754,7 +13519,7 @@
 </file>
 
 <file path=customXml/itemProps2.xml><?xml version="1.0" encoding="utf-8"?>
-<ds:datastoreItem xmlns:ds="http://schemas.openxmlformats.org/officeDocument/2006/customXml" ds:itemID="{8963DAE6-1211-4571-AB57-C182C34C27A3}">
+<ds:datastoreItem xmlns:ds="http://schemas.openxmlformats.org/officeDocument/2006/customXml" ds:itemID="{284DDB05-D732-46F8-B516-BD0C9BC12BB4}">
   <ds:schemaRefs>
     <ds:schemaRef ds:uri="http://schemas.openxmlformats.org/officeDocument/2006/bibliography"/>
   </ds:schemaRefs>

</xml_diff>